<commit_message>
cambios en el manual sobre xampp
</commit_message>
<xml_diff>
--- a/MANUAL DE COMO CONECTAR VSCODE CON XAMPP.docx
+++ b/MANUAL DE COMO CONECTAR VSCODE CON XAMPP.docx
@@ -104,21 +104,45 @@
         <w:t>Básicamente</w:t>
       </w:r>
       <w:r>
-        <w:t xml:space="preserve"> es configurar el settin</w:t>
+        <w:t xml:space="preserve"> es configurar el </w:t>
+      </w:r>
+      <w:proofErr w:type="gramStart"/>
+      <w:r>
+        <w:t>settin</w:t>
       </w:r>
       <w:r>
         <w:t>g.</w:t>
       </w:r>
       <w:r>
-        <w:t xml:space="preserve">jason con la línea </w:t>
-      </w:r>
-      <w:r>
-        <w:t>"php.validate.executablePath": "C:\\xampp\\php\\php.exe"</w:t>
-      </w:r>
-    </w:p>
-    <w:p>
-      <w:r>
-        <w:t>Luego instala 3 extensiones de php para VSC y otras 3 de mysql pero creo que las de mysql no hacen falta</w:t>
+        <w:t>jason</w:t>
+      </w:r>
+      <w:proofErr w:type="gramEnd"/>
+      <w:r>
+        <w:t xml:space="preserve"> con la línea </w:t>
+      </w:r>
+      <w:r>
+        <w:t>"</w:t>
+      </w:r>
+      <w:proofErr w:type="gramStart"/>
+      <w:r>
+        <w:t>php.validate</w:t>
+      </w:r>
+      <w:proofErr w:type="gramEnd"/>
+      <w:r>
+        <w:t>.executablePath": "C:\\xampp\\php\\php.exe"</w:t>
+      </w:r>
+    </w:p>
+    <w:p>
+      <w:r>
+        <w:t xml:space="preserve">Luego instala 3 extensiones de php para VSC y otras 3 de </w:t>
+      </w:r>
+      <w:proofErr w:type="gramStart"/>
+      <w:r>
+        <w:t>mysql</w:t>
+      </w:r>
+      <w:proofErr w:type="gramEnd"/>
+      <w:r>
+        <w:t xml:space="preserve"> pero creo que las de mysql no hacen falta</w:t>
       </w:r>
       <w:r>
         <w:t>.</w:t>
@@ -140,7 +164,15 @@
     </w:p>
     <w:p>
       <w:r>
-        <w:t xml:space="preserve">Ya estaría conectado y en un proyecto php dentro de VSC con botón derecho se le da a php server serve proyect y se abre en el navegador web la </w:t>
+        <w:t xml:space="preserve">Ya estaría conectado y en un proyecto php dentro de VSC con botón derecho se le da a php </w:t>
+      </w:r>
+      <w:proofErr w:type="gramStart"/>
+      <w:r>
+        <w:t>server</w:t>
+      </w:r>
+      <w:proofErr w:type="gramEnd"/>
+      <w:r>
+        <w:t xml:space="preserve"> serve proyect y se abre en el navegador web la </w:t>
       </w:r>
       <w:r>
         <w:t>página</w:t>
@@ -159,35 +191,393 @@
     </w:p>
     <w:p>
       <w:r>
-        <w:t xml:space="preserve">MUY IMPORTANTE VSC SE CONECTA CON XAMPP EN LA CARPETA </w:t>
-      </w:r>
-      <w:r>
-        <w:t>C:\xampp\htdocs</w:t>
-      </w:r>
-      <w:r>
-        <w:t>, ES DECIR SOLO LOS FICHEROS PHP CREADOS AHÍ SE PODRAN EJECUTAR EN EL SERVIDOR DE XAMPP</w:t>
-      </w:r>
-    </w:p>
-    <w:p>
-      <w:pPr>
-        <w:jc w:val="center"/>
+        <w:t>RESUMEN DE LO QUE HACE ESTO: al instalar Xampp (X) se instala en el ordenador en local PHP, con lo que ya tenemos PHP en ejecutable. Solo nos falta un servidor para ejecutar un scripto php con el php.exe. Ese servidor es una extensión que se instala PHP Server. Al instalarla en los set</w:t>
+      </w:r>
+      <w:r>
+        <w:t>t</w:t>
+      </w:r>
+      <w:r>
+        <w:t xml:space="preserve">ing de VSC en la zona de Extensions/php </w:t>
+      </w:r>
+      <w:proofErr w:type="gramStart"/>
+      <w:r>
+        <w:t>server</w:t>
+      </w:r>
+      <w:proofErr w:type="gramEnd"/>
+      <w:r>
+        <w:t xml:space="preserve"> </w:t>
+      </w:r>
+      <w:r>
+        <w:t>configuración</w:t>
+      </w:r>
+      <w:r>
+        <w:t xml:space="preserve"> aparecen nuevos parámetros como el puerto (3000), el path del php.exe. Con esto</w:t>
+      </w:r>
+      <w:r>
+        <w:t>, lo que se hace es instalar un servidor web</w:t>
+      </w:r>
+      <w:r>
+        <w:t xml:space="preserve">, la </w:t>
+      </w:r>
+      <w:r>
+        <w:t>extensión</w:t>
+      </w:r>
+      <w:r>
+        <w:t xml:space="preserve"> de VSC </w:t>
+      </w:r>
+      <w:r>
+        <w:t xml:space="preserve">PHP </w:t>
+      </w:r>
+      <w:proofErr w:type="gramStart"/>
+      <w:r>
+        <w:t>server</w:t>
+      </w:r>
+      <w:proofErr w:type="gramEnd"/>
+      <w:r>
+        <w:t>,</w:t>
+      </w:r>
+      <w:r>
+        <w:t xml:space="preserve"> que coge el script y lo ejecuta en el puerto localhost/3000. No hace falta que X esta arrancado ni apache porque el servidor lo hace PHP </w:t>
+      </w:r>
+      <w:proofErr w:type="gramStart"/>
+      <w:r>
+        <w:t>server</w:t>
+      </w:r>
+      <w:proofErr w:type="gramEnd"/>
+      <w:r>
+        <w:t xml:space="preserve">. Pero ese PHP </w:t>
+      </w:r>
+      <w:proofErr w:type="gramStart"/>
+      <w:r>
+        <w:t>server</w:t>
+      </w:r>
+      <w:proofErr w:type="gramEnd"/>
+      <w:r>
+        <w:t xml:space="preserve"> usa el php.exe que tiene X en su carpeta de instalación, que es para lo único que se necesita X.</w:t>
+      </w:r>
+    </w:p>
+    <w:p>
+      <w:r>
+        <w:t xml:space="preserve">Pero VSC usar </w:t>
+      </w:r>
+      <w:proofErr w:type="gramStart"/>
+      <w:r>
+        <w:t>la folder</w:t>
+      </w:r>
+      <w:proofErr w:type="gramEnd"/>
+      <w:r>
+        <w:t xml:space="preserve"> que tiene abierta para poder mapear el scritp con el PHP </w:t>
+      </w:r>
+      <w:proofErr w:type="gramStart"/>
+      <w:r>
+        <w:t>server</w:t>
+      </w:r>
+      <w:proofErr w:type="gramEnd"/>
+      <w:r>
+        <w:t xml:space="preserve">, es decir, si el folder de VSC no es el del script que se quiere ejecutar en el PHP </w:t>
+      </w:r>
+      <w:proofErr w:type="gramStart"/>
+      <w:r>
+        <w:t>server</w:t>
+      </w:r>
+      <w:proofErr w:type="gramEnd"/>
+      <w:r>
+        <w:t xml:space="preserve">, no va a funcionar porque no se ven, PHP </w:t>
+      </w:r>
+      <w:proofErr w:type="gramStart"/>
+      <w:r>
+        <w:t>server</w:t>
+      </w:r>
+      <w:proofErr w:type="gramEnd"/>
+      <w:r>
+        <w:t xml:space="preserve"> no encuentra el script para ejecutarlo y da error de no encontrado.</w:t>
+      </w:r>
+      <w:r>
+        <w:t xml:space="preserve"> Los servidores virtuales siempre usan una carpera del pc local para poder comunicarse con el pc que es el que tiene </w:t>
+      </w:r>
+      <w:proofErr w:type="gramStart"/>
+      <w:r>
+        <w:t>los script</w:t>
+      </w:r>
+      <w:proofErr w:type="gramEnd"/>
+      <w:r>
+        <w:t>, esa carpeta en este caso es Folder de VSC</w:t>
+      </w:r>
+      <w:r>
+        <w:t>.</w:t>
+      </w:r>
+    </w:p>
+    <w:p>
+      <w:r>
+        <w:t xml:space="preserve">Uno de los parámetros que hay en settings de VSC en la parte de extensión/PHP </w:t>
+      </w:r>
+      <w:proofErr w:type="gramStart"/>
+      <w:r>
+        <w:t>server</w:t>
+      </w:r>
+      <w:proofErr w:type="gramEnd"/>
+      <w:r>
+        <w:t xml:space="preserve"> es Relative Path: con este parametro se le indica una ruta local para mapear con el servidor PHP </w:t>
+      </w:r>
+      <w:proofErr w:type="gramStart"/>
+      <w:r>
+        <w:t>server</w:t>
+      </w:r>
+      <w:proofErr w:type="gramEnd"/>
+      <w:r>
+        <w:t xml:space="preserve">, indicando una ruta, haríamos que php </w:t>
+      </w:r>
+      <w:proofErr w:type="gramStart"/>
+      <w:r>
+        <w:t>server</w:t>
+      </w:r>
+      <w:proofErr w:type="gramEnd"/>
+      <w:r>
+        <w:t xml:space="preserve"> cargue script que no este en el Folder actual.</w:t>
+      </w:r>
+    </w:p>
+    <w:p>
+      <w:r>
         <w:rPr>
           <w:b/>
           <w:bCs/>
         </w:rPr>
-      </w:pPr>
+        <w:t>MUY IMPORTANTE</w:t>
+      </w:r>
       <w:r>
         <w:rPr>
           <w:b/>
           <w:bCs/>
         </w:rPr>
-        <w:t>COMO CONFIGURAR PHP DEBUG EN VSC</w:t>
+        <w:t xml:space="preserve">: para ejecutar ficheros php en VSC primero debe estar abierta la folder del fichero a ejecutar en VSC. Ir File, close folder actual y opn folder donde esta el fichero .php. y así ya se puede usar lo del PHP SERVER: </w:t>
+      </w:r>
+      <w:proofErr w:type="gramStart"/>
+      <w:r>
+        <w:t>server</w:t>
+      </w:r>
+      <w:proofErr w:type="gramEnd"/>
+      <w:r>
+        <w:t xml:space="preserve"> </w:t>
+      </w:r>
+      <w:proofErr w:type="gramStart"/>
+      <w:r>
+        <w:t>proyect</w:t>
       </w:r>
       <w:r>
         <w:rPr>
           <w:b/>
           <w:bCs/>
         </w:rPr>
+        <w:t xml:space="preserve"> </w:t>
+      </w:r>
+      <w:r>
+        <w:rPr>
+          <w:b/>
+          <w:bCs/>
+        </w:rPr>
+        <w:t>.</w:t>
+      </w:r>
+      <w:proofErr w:type="gramEnd"/>
+    </w:p>
+    <w:p>
+      <w:r>
+        <w:t xml:space="preserve">Algo </w:t>
+      </w:r>
+      <w:r>
+        <w:t xml:space="preserve">curioso: si ejecuto </w:t>
+      </w:r>
+      <w:proofErr w:type="gramStart"/>
+      <w:r>
+        <w:t>phpinfo(</w:t>
+      </w:r>
+      <w:proofErr w:type="gramEnd"/>
+      <w:r>
+        <w:t xml:space="preserve">) en un script ejecutado con el servidor de PHP </w:t>
+      </w:r>
+      <w:proofErr w:type="gramStart"/>
+      <w:r>
+        <w:t>server</w:t>
+      </w:r>
+      <w:proofErr w:type="gramEnd"/>
+      <w:r>
+        <w:t xml:space="preserve"> no me dice que tiene Xdebug, porque la extension de VSC PHP </w:t>
+      </w:r>
+      <w:proofErr w:type="gramStart"/>
+      <w:r>
+        <w:t>server</w:t>
+      </w:r>
+      <w:proofErr w:type="gramEnd"/>
+      <w:r>
+        <w:t xml:space="preserve"> no esta cargando el x_debug que viene especificado en php.ini, usa php.exe que esta en </w:t>
+      </w:r>
+      <w:proofErr w:type="gramStart"/>
+      <w:r>
+        <w:t>X</w:t>
+      </w:r>
+      <w:proofErr w:type="gramEnd"/>
+      <w:r>
+        <w:t xml:space="preserve"> pero no esta usando php.ini. Php.ini si que lo usa Xampp y carga x-debug</w:t>
+      </w:r>
+    </w:p>
+    <w:p>
+      <w:pPr>
+        <w:rPr>
+          <w:b/>
+          <w:bCs/>
+        </w:rPr>
+      </w:pPr>
+      <w:r>
+        <w:rPr>
+          <w:b/>
+          <w:bCs/>
+        </w:rPr>
+        <w:t xml:space="preserve">Ahora bien para ejecutar script usando el servidor de Xampp hay que copiarlos en la carpeta </w:t>
+      </w:r>
+      <w:r>
+        <w:rPr>
+          <w:b/>
+          <w:bCs/>
+        </w:rPr>
+        <w:t>C:\xampp\htdocs</w:t>
+      </w:r>
+      <w:r>
+        <w:rPr>
+          <w:b/>
+          <w:bCs/>
+        </w:rPr>
+        <w:t xml:space="preserve"> y escribir en el navegador web </w:t>
+      </w:r>
+      <w:hyperlink r:id="rId5" w:history="1">
+        <w:r>
+          <w:rPr>
+            <w:rStyle w:val="Hipervnculo"/>
+            <w:b/>
+            <w:bCs/>
+          </w:rPr>
+          <w:t>http://localhost/</w:t>
+        </w:r>
+        <w:r>
+          <w:rPr>
+            <w:rStyle w:val="Hipervnculo"/>
+            <w:b/>
+            <w:bCs/>
+          </w:rPr>
+          <w:t>script</w:t>
+        </w:r>
+        <w:r>
+          <w:rPr>
+            <w:rStyle w:val="Hipervnculo"/>
+            <w:b/>
+            <w:bCs/>
+          </w:rPr>
+          <w:t>.php</w:t>
+        </w:r>
+      </w:hyperlink>
+      <w:r>
+        <w:rPr>
+          <w:b/>
+          <w:bCs/>
+        </w:rPr>
+        <w:t xml:space="preserve"> ya que apache de Xampp escucha por el puerto 80 y esta mapeado a la carpeta </w:t>
+      </w:r>
+      <w:r>
+        <w:rPr>
+          <w:b/>
+          <w:bCs/>
+        </w:rPr>
+        <w:t>C:\xampp\htdocs</w:t>
+      </w:r>
+      <w:r>
+        <w:rPr>
+          <w:b/>
+          <w:bCs/>
+        </w:rPr>
+        <w:t xml:space="preserve">, no tengo que escribir </w:t>
+      </w:r>
+      <w:hyperlink r:id="rId6" w:history="1">
+        <w:r>
+          <w:rPr>
+            <w:rStyle w:val="Hipervnculo"/>
+            <w:b/>
+            <w:bCs/>
+          </w:rPr>
+          <w:t>http://localhost/htdocs</w:t>
+        </w:r>
+      </w:hyperlink>
+      <w:r>
+        <w:rPr>
+          <w:b/>
+          <w:bCs/>
+        </w:rPr>
+        <w:t xml:space="preserve">, porque al estar mapeada la carpeta </w:t>
+      </w:r>
+      <w:r>
+        <w:rPr>
+          <w:b/>
+          <w:bCs/>
+        </w:rPr>
+        <w:t>htdocs</w:t>
+      </w:r>
+      <w:r>
+        <w:rPr>
+          <w:b/>
+          <w:bCs/>
+        </w:rPr>
+        <w:t xml:space="preserve"> internamente en Xampp, el tiene el contenido de esa carpeta dentro de su servidor web y lo muestra por el puerto 80. Si tuviera mapeada la carpeta c:/pedrito, todo lo que yo metiera en pedrito, archivos HTML o script PHP estarían visibles para ejecutar por el puerto 80 de localhost.</w:t>
+      </w:r>
+    </w:p>
+    <w:p>
+      <w:pPr>
+        <w:rPr>
+          <w:b/>
+          <w:bCs/>
+        </w:rPr>
+      </w:pPr>
+    </w:p>
+    <w:p>
+      <w:pPr>
+        <w:rPr>
+          <w:b/>
+          <w:bCs/>
+        </w:rPr>
+      </w:pPr>
+    </w:p>
+    <w:p>
+      <w:pPr>
+        <w:rPr>
+          <w:b/>
+          <w:bCs/>
+        </w:rPr>
+      </w:pPr>
+      <w:r>
+        <w:rPr>
+          <w:b/>
+          <w:bCs/>
+        </w:rPr>
+        <w:t xml:space="preserve"> </w:t>
+      </w:r>
+    </w:p>
+    <w:p>
+      <w:pPr>
+        <w:jc w:val="center"/>
+        <w:rPr>
+          <w:b/>
+          <w:bCs/>
+        </w:rPr>
+      </w:pPr>
+      <w:r>
+        <w:rPr>
+          <w:b/>
+          <w:bCs/>
+        </w:rPr>
+        <w:lastRenderedPageBreak/>
+        <w:t>COMO CONFIGURAR PHP DEBUG EN VSC</w:t>
+      </w:r>
+      <w:r>
+        <w:rPr>
+          <w:b/>
+          <w:bCs/>
+        </w:rPr>
         <w:t xml:space="preserve"> (para depurar código paso a paso)</w:t>
       </w:r>
     </w:p>
@@ -195,7 +585,7 @@
       <w:r>
         <w:t xml:space="preserve">VIDEO: </w:t>
       </w:r>
-      <w:hyperlink r:id="rId5" w:history="1">
+      <w:hyperlink r:id="rId7" w:history="1">
         <w:r>
           <w:rPr>
             <w:rStyle w:val="Hipervnculo"/>
@@ -238,7 +628,7 @@
                     <pic:cNvPicPr/>
                   </pic:nvPicPr>
                   <pic:blipFill>
-                    <a:blip r:embed="rId6"/>
+                    <a:blip r:embed="rId8"/>
                     <a:stretch>
                       <a:fillRect/>
                     </a:stretch>
@@ -480,7 +870,7 @@
                     <pic:cNvPicPr/>
                   </pic:nvPicPr>
                   <pic:blipFill>
-                    <a:blip r:embed="rId7"/>
+                    <a:blip r:embed="rId9"/>
                     <a:stretch>
                       <a:fillRect/>
                     </a:stretch>
@@ -507,7 +897,15 @@
         </w:drawing>
       </w:r>
       <w:r>
-        <w:t xml:space="preserve">EN LAS INSTRUCCIONES DE PHP DEBUG (PD) HAY UN LINK PARA USAR UN </w:t>
+        <w:t xml:space="preserve">EN LAS INSTRUCCIONES DE PHP DEBUG (PD) HAY UN </w:t>
+      </w:r>
+      <w:proofErr w:type="gramStart"/>
+      <w:r>
+        <w:t>LINK</w:t>
+      </w:r>
+      <w:proofErr w:type="gramEnd"/>
+      <w:r>
+        <w:t xml:space="preserve"> PARA USAR UN </w:t>
       </w:r>
       <w:r>
         <w:rPr>
@@ -517,7 +915,15 @@
         <w:t>ASISTENTE</w:t>
       </w:r>
       <w:r>
-        <w:t xml:space="preserve"> QUE DICE QUE TIENES QUE HACER, PINCHAR EN EL LINK Y SALE UNA VENTANA COMO ESTA</w:t>
+        <w:t xml:space="preserve"> QUE DICE QUE TIENES QUE HACER, PINCHAR EN EL </w:t>
+      </w:r>
+      <w:proofErr w:type="gramStart"/>
+      <w:r>
+        <w:t>LINK</w:t>
+      </w:r>
+      <w:proofErr w:type="gramEnd"/>
+      <w:r>
+        <w:t xml:space="preserve"> Y SALE UNA VENTANA COMO ESTA</w:t>
       </w:r>
     </w:p>
     <w:p/>
@@ -538,17 +944,26 @@
       <w:r>
         <w:t xml:space="preserve">EN ESA VENTANA PEGAR EL TEXTO (CTRL+A) QUE TE DA LA FUNCION </w:t>
       </w:r>
+      <w:proofErr w:type="gramStart"/>
       <w:r>
         <w:rPr>
           <w:b/>
           <w:bCs/>
         </w:rPr>
-        <w:t>PHPINFO()</w:t>
+        <w:t>PHPINFO(</w:t>
+      </w:r>
+      <w:proofErr w:type="gramEnd"/>
+      <w:r>
+        <w:rPr>
+          <w:b/>
+          <w:bCs/>
+        </w:rPr>
+        <w:t>)</w:t>
       </w:r>
       <w:r>
         <w:t xml:space="preserve"> EJECUTADA EN UN FICHERO PHP EN EL SERVIDOR DE PHP (CARPETA CONECTADA CON XAMPP) O ESTO EN EL NAVEGADOR </w:t>
       </w:r>
-      <w:hyperlink r:id="rId8" w:history="1">
+      <w:hyperlink r:id="rId10" w:history="1">
         <w:r>
           <w:rPr>
             <w:rStyle w:val="Hipervnculo"/>
@@ -559,7 +974,6 @@
     </w:p>
     <w:p>
       <w:r>
-        <w:lastRenderedPageBreak/>
         <w:t>EN LAS INSTRUCCIONES TE DICE QUE DESCARGUES UNA DLL, HAY QUE DESCARGAR ESA EXACTAMENTE, YO H ESTADO 3 DIAS CON FA</w:t>
       </w:r>
       <w:r>
@@ -701,7 +1115,7 @@
                     <pic:cNvPicPr/>
                   </pic:nvPicPr>
                   <pic:blipFill>
-                    <a:blip r:embed="rId9"/>
+                    <a:blip r:embed="rId11"/>
                     <a:stretch>
                       <a:fillRect/>
                     </a:stretch>
@@ -755,7 +1169,7 @@
                     <pic:cNvPicPr/>
                   </pic:nvPicPr>
                   <pic:blipFill>
-                    <a:blip r:embed="rId10"/>
+                    <a:blip r:embed="rId12"/>
                     <a:stretch>
                       <a:fillRect/>
                     </a:stretch>
@@ -782,10 +1196,18 @@
         <w:t>,</w:t>
       </w:r>
       <w:r>
-        <w:t xml:space="preserve"> EL QUE ARRANCA LA DEPURACION DE PD</w:t>
-      </w:r>
-      <w:r>
-        <w:t>(php DEBUGER)</w:t>
+        <w:t xml:space="preserve"> EL QUE ARRANCA LA DEPURACION DE </w:t>
+      </w:r>
+      <w:proofErr w:type="gramStart"/>
+      <w:r>
+        <w:t>PD</w:t>
+      </w:r>
+      <w:r>
+        <w:t>(</w:t>
+      </w:r>
+      <w:proofErr w:type="gramEnd"/>
+      <w:r>
+        <w:t>php DEBUGER)</w:t>
       </w:r>
       <w:r>
         <w:t xml:space="preserve"> Y LA PRIMERA VEZ SALE QUE </w:t>
@@ -851,6 +1273,7 @@
         <w:rPr>
           <w:noProof/>
         </w:rPr>
+        <w:lastRenderedPageBreak/>
         <w:drawing>
           <wp:anchor distT="0" distB="0" distL="114300" distR="114300" simplePos="0" relativeHeight="251671552" behindDoc="0" locked="0" layoutInCell="1" allowOverlap="1" wp14:anchorId="39421A26" wp14:editId="6A258003">
             <wp:simplePos x="0" y="0"/>
@@ -875,7 +1298,7 @@
                     <pic:cNvPicPr/>
                   </pic:nvPicPr>
                   <pic:blipFill>
-                    <a:blip r:embed="rId11"/>
+                    <a:blip r:embed="rId13"/>
                     <a:stretch>
                       <a:fillRect/>
                     </a:stretch>
@@ -1048,7 +1471,15 @@
         <w:t xml:space="preserve">Solo se puede ejecutar scritch php que este en esa carpeta </w:t>
       </w:r>
       <w:r>
-        <w:t xml:space="preserve">(escribiendo localhost:3000/nombre script ) </w:t>
+        <w:t xml:space="preserve">(escribiendo localhost:3000/nombre </w:t>
+      </w:r>
+      <w:proofErr w:type="gramStart"/>
+      <w:r>
+        <w:t>script )</w:t>
+      </w:r>
+      <w:proofErr w:type="gramEnd"/>
+      <w:r>
+        <w:t xml:space="preserve"> </w:t>
       </w:r>
       <w:r>
         <w:t xml:space="preserve">o en una subcarpeta que este dentro de </w:t>
@@ -1068,7 +1499,23 @@
         <w:t>página</w:t>
       </w:r>
       <w:r>
-        <w:t xml:space="preserve"> de bienvenida de X hay un link arriba que pone phpinfo que es lo mismo que ejecutar la función de php phpinfo() </w:t>
+        <w:t xml:space="preserve"> de bienvenida de X hay un </w:t>
+      </w:r>
+      <w:proofErr w:type="gramStart"/>
+      <w:r>
+        <w:t>link</w:t>
+      </w:r>
+      <w:proofErr w:type="gramEnd"/>
+      <w:r>
+        <w:t xml:space="preserve"> arriba que pone phpinfo que es lo mismo que ejecutar la función de php </w:t>
+      </w:r>
+      <w:proofErr w:type="gramStart"/>
+      <w:r>
+        <w:t>phpinfo(</w:t>
+      </w:r>
+      <w:proofErr w:type="gramEnd"/>
+      <w:r>
+        <w:t xml:space="preserve">) </w:t>
       </w:r>
       <w:r>
         <w:t>para</w:t>
@@ -1083,7 +1530,15 @@
         <w:t>.</w:t>
       </w:r>
       <w:r>
-        <w:t xml:space="preserve"> también hay otro link PHPmyadmin que va a la base de datos de Mysql, habiendo arrancado antes Mysql en el pane</w:t>
+        <w:t xml:space="preserve"> también hay otro </w:t>
+      </w:r>
+      <w:proofErr w:type="gramStart"/>
+      <w:r>
+        <w:t>link</w:t>
+      </w:r>
+      <w:proofErr w:type="gramEnd"/>
+      <w:r>
+        <w:t xml:space="preserve"> PHPmyadmin que va a la base de datos de Mysql, habiendo arrancado antes Mysql en el pane</w:t>
       </w:r>
       <w:r>
         <w:t>l</w:t>
@@ -1135,10 +1590,15 @@
       </w:r>
     </w:p>
     <w:p>
-      <w:r>
-        <w:t xml:space="preserve">LINK DE INSTRUCCIONES: </w:t>
-      </w:r>
-      <w:hyperlink r:id="rId12" w:history="1">
+      <w:proofErr w:type="gramStart"/>
+      <w:r>
+        <w:t>LINK</w:t>
+      </w:r>
+      <w:proofErr w:type="gramEnd"/>
+      <w:r>
+        <w:t xml:space="preserve"> DE INSTRUCCIONES: </w:t>
+      </w:r>
+      <w:hyperlink r:id="rId14" w:history="1">
         <w:r>
           <w:rPr>
             <w:rStyle w:val="Hipervnculo"/>
@@ -1250,6 +1710,7 @@
         <w:rPr>
           <w:lang w:val="de-DE"/>
         </w:rPr>
+        <w:lastRenderedPageBreak/>
         <w:t xml:space="preserve">    extra_hosts:</w:t>
       </w:r>
     </w:p>
@@ -1289,10 +1750,18 @@
         <w:t xml:space="preserve"> Y en volúmenes quitar web, porque ya hemos creado la carpeta y estamos dentro ya, con lo que no tiene que crear nada. Si </w:t>
       </w:r>
       <w:r>
-        <w:t>le ponemos</w:t>
-      </w:r>
-      <w:r>
-        <w:t xml:space="preserve"> .web creara la carpeta web dentro de web</w:t>
+        <w:t xml:space="preserve">le </w:t>
+      </w:r>
+      <w:proofErr w:type="gramStart"/>
+      <w:r>
+        <w:t>ponemos</w:t>
+      </w:r>
+      <w:r>
+        <w:t xml:space="preserve"> .web</w:t>
+      </w:r>
+      <w:proofErr w:type="gramEnd"/>
+      <w:r>
+        <w:t xml:space="preserve"> creara la carpeta web dentro de web</w:t>
       </w:r>
     </w:p>
     <w:p>
@@ -1305,14 +1774,35 @@
     </w:p>
     <w:p>
       <w:r>
-        <w:t xml:space="preserve">Ya podemos ejecutar localhosto:8080/prueba.php para que ejecute phpinfo() y se puede ver que este contenedor </w:t>
+        <w:t xml:space="preserve">Ya podemos ejecutar </w:t>
+      </w:r>
+      <w:proofErr w:type="gramStart"/>
+      <w:r>
+        <w:t>localhosto:8080/prueba.php</w:t>
+      </w:r>
+      <w:proofErr w:type="gramEnd"/>
+      <w:r>
+        <w:t xml:space="preserve"> para que ejecute </w:t>
+      </w:r>
+      <w:proofErr w:type="gramStart"/>
+      <w:r>
+        <w:t>phpinfo(</w:t>
+      </w:r>
+      <w:proofErr w:type="gramEnd"/>
+      <w:r>
+        <w:t xml:space="preserve">) y se puede ver que este contenedor </w:t>
       </w:r>
       <w:r>
         <w:t>tiene php</w:t>
       </w:r>
       <w:r>
-        <w:t xml:space="preserve"> con la librería xdebug .</w:t>
-      </w:r>
+        <w:t xml:space="preserve"> con la librería </w:t>
+      </w:r>
+      <w:proofErr w:type="gramStart"/>
+      <w:r>
+        <w:t>xdebug .</w:t>
+      </w:r>
+      <w:proofErr w:type="gramEnd"/>
     </w:p>
     <w:p>
       <w:r>
@@ -1346,9 +1836,11 @@
       <w:r>
         <w:t xml:space="preserve">Luego ir a VSC y añadir la línea a </w:t>
       </w:r>
+      <w:proofErr w:type="gramStart"/>
       <w:r>
         <w:t>launch.json</w:t>
       </w:r>
+      <w:proofErr w:type="gramEnd"/>
       <w:r>
         <w:t xml:space="preserve"> en la parte de </w:t>
       </w:r>
@@ -1400,9 +1892,11 @@
       <w:r>
         <w:t xml:space="preserve">: gracias a esta línea añadida a </w:t>
       </w:r>
+      <w:proofErr w:type="gramStart"/>
       <w:r>
         <w:t>launch.json</w:t>
       </w:r>
+      <w:proofErr w:type="gramEnd"/>
       <w:r>
         <w:t>, ahora con XAMPP no hace falta abrir el script en el navegador</w:t>
       </w:r>
@@ -1419,633 +1913,665 @@
         <w:t>qué</w:t>
       </w:r>
       <w:r>
-        <w:t xml:space="preserve"> ha pasado que me funciona el Xdebug sin arrancar nada y estando el archivo php a depurar en cualquier carpeta, lo único que tiene que haber es un launch.json con las siguientes líneas</w:t>
+        <w:t xml:space="preserve"> ha pasado que me funciona el Xdebug sin arrancar nada y estando el archivo php a depurar en cualquier carpeta, lo único que tiene que haber es un </w:t>
+      </w:r>
+      <w:proofErr w:type="gramStart"/>
+      <w:r>
+        <w:t>launch.json</w:t>
+      </w:r>
+      <w:proofErr w:type="gramEnd"/>
+      <w:r>
+        <w:t xml:space="preserve"> con las siguientes líneas</w:t>
       </w:r>
     </w:p>
     <w:p/>
     <w:p>
       <w:r>
+        <w:t>{</w:t>
+      </w:r>
+    </w:p>
+    <w:p>
+      <w:r>
+        <w:t>    // Use IntelliSense to learn about possible attributes.</w:t>
+      </w:r>
+    </w:p>
+    <w:p>
+      <w:r>
+        <w:t>    // Hover to view descriptions of existing attributes.</w:t>
+      </w:r>
+    </w:p>
+    <w:p>
+      <w:r>
+        <w:t>    // For more information, visit: https://go.microsoft.com/fwlink/?linkid=830387</w:t>
+      </w:r>
+    </w:p>
+    <w:p>
+      <w:pPr>
+        <w:rPr>
+          <w:lang w:val="de-DE"/>
+        </w:rPr>
+      </w:pPr>
+      <w:r>
+        <w:t xml:space="preserve">    </w:t>
+      </w:r>
+      <w:r>
+        <w:rPr>
+          <w:lang w:val="de-DE"/>
+        </w:rPr>
+        <w:t>"version": "0.2.0",</w:t>
+      </w:r>
+    </w:p>
+    <w:p>
+      <w:pPr>
+        <w:rPr>
+          <w:lang w:val="de-DE"/>
+        </w:rPr>
+      </w:pPr>
+      <w:r>
+        <w:rPr>
+          <w:lang w:val="de-DE"/>
+        </w:rPr>
+        <w:t>    "configurations": [</w:t>
+      </w:r>
+    </w:p>
+    <w:p>
+      <w:pPr>
+        <w:rPr>
+          <w:lang w:val="de-DE"/>
+        </w:rPr>
+      </w:pPr>
+      <w:r>
+        <w:rPr>
+          <w:lang w:val="de-DE"/>
+        </w:rPr>
+        <w:t xml:space="preserve">        </w:t>
+      </w:r>
+    </w:p>
+    <w:p>
+      <w:pPr>
+        <w:rPr>
+          <w:lang w:val="de-DE"/>
+        </w:rPr>
+      </w:pPr>
+      <w:r>
+        <w:rPr>
+          <w:lang w:val="de-DE"/>
+        </w:rPr>
+        <w:t>        {</w:t>
+      </w:r>
+    </w:p>
+    <w:p>
+      <w:pPr>
+        <w:rPr>
+          <w:lang w:val="de-DE"/>
+        </w:rPr>
+      </w:pPr>
+      <w:r>
+        <w:rPr>
+          <w:lang w:val="de-DE"/>
+        </w:rPr>
+        <w:t>            "name": "Listen for Xdebug",</w:t>
+      </w:r>
+    </w:p>
+    <w:p>
+      <w:pPr>
+        <w:rPr>
+          <w:lang w:val="de-DE"/>
+        </w:rPr>
+      </w:pPr>
+      <w:r>
+        <w:rPr>
+          <w:lang w:val="de-DE"/>
+        </w:rPr>
+        <w:t>            "type": "php",</w:t>
+      </w:r>
+    </w:p>
+    <w:p>
+      <w:pPr>
+        <w:rPr>
+          <w:lang w:val="de-DE"/>
+        </w:rPr>
+      </w:pPr>
+      <w:r>
+        <w:rPr>
+          <w:lang w:val="de-DE"/>
+        </w:rPr>
+        <w:t>            "request": "launch",</w:t>
+      </w:r>
+    </w:p>
+    <w:p>
+      <w:pPr>
+        <w:rPr>
+          <w:lang w:val="de-DE"/>
+        </w:rPr>
+      </w:pPr>
+      <w:r>
+        <w:rPr>
+          <w:lang w:val="de-DE"/>
+        </w:rPr>
+        <w:t>            "port": 9003,</w:t>
+      </w:r>
+    </w:p>
+    <w:p>
+      <w:pPr>
+        <w:rPr>
+          <w:lang w:val="de-DE"/>
+        </w:rPr>
+      </w:pPr>
+      <w:r>
+        <w:rPr>
+          <w:lang w:val="de-DE"/>
+        </w:rPr>
+        <w:t>           "pathMappings": {</w:t>
+      </w:r>
+    </w:p>
+    <w:p>
+      <w:pPr>
+        <w:rPr>
+          <w:lang w:val="de-DE"/>
+        </w:rPr>
+      </w:pPr>
+      <w:r>
+        <w:rPr>
+          <w:lang w:val="de-DE"/>
+        </w:rPr>
         <w:lastRenderedPageBreak/>
+        <w:t>               "/var/www/Website/": "${workspaceFolder}/web"</w:t>
+      </w:r>
+    </w:p>
+    <w:p>
+      <w:pPr>
+        <w:rPr>
+          <w:lang w:val="de-DE"/>
+        </w:rPr>
+      </w:pPr>
+      <w:r>
+        <w:rPr>
+          <w:lang w:val="de-DE"/>
+        </w:rPr>
+        <w:t>        },</w:t>
+      </w:r>
+    </w:p>
+    <w:p>
+      <w:pPr>
+        <w:rPr>
+          <w:lang w:val="de-DE"/>
+        </w:rPr>
+      </w:pPr>
+      <w:r>
+        <w:rPr>
+          <w:lang w:val="de-DE"/>
+        </w:rPr>
+        <w:t>        {</w:t>
+      </w:r>
+    </w:p>
+    <w:p>
+      <w:pPr>
+        <w:rPr>
+          <w:lang w:val="de-DE"/>
+        </w:rPr>
+      </w:pPr>
+      <w:r>
+        <w:rPr>
+          <w:lang w:val="de-DE"/>
+        </w:rPr>
+        <w:t>            "name": "Launch currently open script",</w:t>
+      </w:r>
+    </w:p>
+    <w:p>
+      <w:pPr>
+        <w:rPr>
+          <w:lang w:val="de-DE"/>
+        </w:rPr>
+      </w:pPr>
+      <w:r>
+        <w:rPr>
+          <w:lang w:val="de-DE"/>
+        </w:rPr>
+        <w:t>            "type": "php",</w:t>
+      </w:r>
+    </w:p>
+    <w:p>
+      <w:pPr>
+        <w:rPr>
+          <w:lang w:val="de-DE"/>
+        </w:rPr>
+      </w:pPr>
+      <w:r>
+        <w:rPr>
+          <w:lang w:val="de-DE"/>
+        </w:rPr>
+        <w:t>            "request": "launch",</w:t>
+      </w:r>
+    </w:p>
+    <w:p>
+      <w:pPr>
+        <w:rPr>
+          <w:lang w:val="de-DE"/>
+        </w:rPr>
+      </w:pPr>
+      <w:r>
+        <w:rPr>
+          <w:lang w:val="de-DE"/>
+        </w:rPr>
+        <w:t>            "program": "${file}",</w:t>
+      </w:r>
+    </w:p>
+    <w:p>
+      <w:pPr>
+        <w:rPr>
+          <w:lang w:val="de-DE"/>
+        </w:rPr>
+      </w:pPr>
+      <w:r>
+        <w:rPr>
+          <w:lang w:val="de-DE"/>
+        </w:rPr>
+        <w:t>            "cwd": "${fileDirname}",</w:t>
+      </w:r>
+    </w:p>
+    <w:p>
+      <w:pPr>
+        <w:rPr>
+          <w:lang w:val="de-DE"/>
+        </w:rPr>
+      </w:pPr>
+      <w:r>
+        <w:rPr>
+          <w:lang w:val="de-DE"/>
+        </w:rPr>
+        <w:t>            "port": 0,</w:t>
+      </w:r>
+    </w:p>
+    <w:p>
+      <w:pPr>
+        <w:rPr>
+          <w:lang w:val="de-DE"/>
+        </w:rPr>
+      </w:pPr>
+      <w:r>
+        <w:rPr>
+          <w:lang w:val="de-DE"/>
+        </w:rPr>
+        <w:t>            "runtimeArgs": [</w:t>
+      </w:r>
+    </w:p>
+    <w:p>
+      <w:pPr>
+        <w:rPr>
+          <w:lang w:val="de-DE"/>
+        </w:rPr>
+      </w:pPr>
+      <w:r>
+        <w:rPr>
+          <w:lang w:val="de-DE"/>
+        </w:rPr>
+        <w:t>                "-dxdebug.start_with_request=yes"</w:t>
+      </w:r>
+    </w:p>
+    <w:p>
+      <w:pPr>
+        <w:rPr>
+          <w:lang w:val="de-DE"/>
+        </w:rPr>
+      </w:pPr>
+      <w:r>
+        <w:rPr>
+          <w:lang w:val="de-DE"/>
+        </w:rPr>
+        <w:t>            ],</w:t>
+      </w:r>
+    </w:p>
+    <w:p>
+      <w:pPr>
+        <w:rPr>
+          <w:lang w:val="de-DE"/>
+        </w:rPr>
+      </w:pPr>
+      <w:r>
+        <w:rPr>
+          <w:lang w:val="de-DE"/>
+        </w:rPr>
+        <w:t>            "env": {</w:t>
+      </w:r>
+    </w:p>
+    <w:p>
+      <w:pPr>
+        <w:rPr>
+          <w:lang w:val="de-DE"/>
+        </w:rPr>
+      </w:pPr>
+      <w:r>
+        <w:rPr>
+          <w:lang w:val="de-DE"/>
+        </w:rPr>
+        <w:t>                "XDEBUG_MODE": "debug,develop",</w:t>
+      </w:r>
+    </w:p>
+    <w:p>
+      <w:pPr>
+        <w:rPr>
+          <w:lang w:val="de-DE"/>
+        </w:rPr>
+      </w:pPr>
+      <w:r>
+        <w:rPr>
+          <w:lang w:val="de-DE"/>
+        </w:rPr>
+        <w:t>                "XDEBUG_CONFIG": "client_port=${port}"</w:t>
+      </w:r>
+    </w:p>
+    <w:p>
+      <w:pPr>
+        <w:rPr>
+          <w:lang w:val="de-DE"/>
+        </w:rPr>
+      </w:pPr>
+      <w:r>
+        <w:rPr>
+          <w:lang w:val="de-DE"/>
+        </w:rPr>
+        <w:t>            }</w:t>
+      </w:r>
+    </w:p>
+    <w:p>
+      <w:pPr>
+        <w:rPr>
+          <w:lang w:val="de-DE"/>
+        </w:rPr>
+      </w:pPr>
+      <w:r>
+        <w:rPr>
+          <w:lang w:val="de-DE"/>
+        </w:rPr>
+        <w:t>        },</w:t>
+      </w:r>
+    </w:p>
+    <w:p>
+      <w:pPr>
+        <w:rPr>
+          <w:lang w:val="de-DE"/>
+        </w:rPr>
+      </w:pPr>
+      <w:r>
+        <w:rPr>
+          <w:lang w:val="de-DE"/>
+        </w:rPr>
+        <w:t>        {</w:t>
+      </w:r>
+    </w:p>
+    <w:p>
+      <w:pPr>
+        <w:rPr>
+          <w:lang w:val="de-DE"/>
+        </w:rPr>
+      </w:pPr>
+      <w:r>
+        <w:rPr>
+          <w:lang w:val="de-DE"/>
+        </w:rPr>
+        <w:t>            "name": "Launch Built-in web server",</w:t>
+      </w:r>
+    </w:p>
+    <w:p>
+      <w:pPr>
+        <w:rPr>
+          <w:lang w:val="de-DE"/>
+        </w:rPr>
+      </w:pPr>
+      <w:r>
+        <w:rPr>
+          <w:lang w:val="de-DE"/>
+        </w:rPr>
+        <w:t>            "type": "php",</w:t>
+      </w:r>
+    </w:p>
+    <w:p>
+      <w:pPr>
+        <w:rPr>
+          <w:lang w:val="de-DE"/>
+        </w:rPr>
+      </w:pPr>
+      <w:r>
+        <w:rPr>
+          <w:lang w:val="de-DE"/>
+        </w:rPr>
+        <w:t>            "request": "launch",</w:t>
+      </w:r>
+    </w:p>
+    <w:p>
+      <w:pPr>
+        <w:rPr>
+          <w:lang w:val="de-DE"/>
+        </w:rPr>
+      </w:pPr>
+      <w:r>
+        <w:rPr>
+          <w:lang w:val="de-DE"/>
+        </w:rPr>
+        <w:t>            "runtimeArgs": [</w:t>
+      </w:r>
+    </w:p>
+    <w:p>
+      <w:pPr>
+        <w:rPr>
+          <w:lang w:val="de-DE"/>
+        </w:rPr>
+      </w:pPr>
+      <w:r>
+        <w:rPr>
+          <w:lang w:val="de-DE"/>
+        </w:rPr>
+        <w:t>                "-dxdebug.mode=debug",</w:t>
+      </w:r>
+    </w:p>
+    <w:p>
+      <w:pPr>
+        <w:rPr>
+          <w:lang w:val="de-DE"/>
+        </w:rPr>
+      </w:pPr>
+      <w:r>
+        <w:rPr>
+          <w:lang w:val="de-DE"/>
+        </w:rPr>
+        <w:t>                "-dxdebug.start_with_request=yes",</w:t>
+      </w:r>
+    </w:p>
+    <w:p>
+      <w:pPr>
+        <w:rPr>
+          <w:lang w:val="de-DE"/>
+        </w:rPr>
+      </w:pPr>
+      <w:r>
+        <w:rPr>
+          <w:lang w:val="de-DE"/>
+        </w:rPr>
+        <w:t>                "-S",</w:t>
+      </w:r>
+    </w:p>
+    <w:p>
+      <w:pPr>
+        <w:rPr>
+          <w:lang w:val="de-DE"/>
+        </w:rPr>
+      </w:pPr>
+      <w:r>
+        <w:rPr>
+          <w:lang w:val="de-DE"/>
+        </w:rPr>
+        <w:t>                "localhost:0"</w:t>
+      </w:r>
+    </w:p>
+    <w:p>
+      <w:pPr>
+        <w:rPr>
+          <w:lang w:val="de-DE"/>
+        </w:rPr>
+      </w:pPr>
+      <w:r>
+        <w:rPr>
+          <w:lang w:val="de-DE"/>
+        </w:rPr>
+        <w:t>            ],</w:t>
+      </w:r>
+    </w:p>
+    <w:p>
+      <w:pPr>
+        <w:rPr>
+          <w:lang w:val="de-DE"/>
+        </w:rPr>
+      </w:pPr>
+      <w:r>
+        <w:rPr>
+          <w:lang w:val="de-DE"/>
+        </w:rPr>
+        <w:t>            "program": "",</w:t>
+      </w:r>
+    </w:p>
+    <w:p>
+      <w:pPr>
+        <w:rPr>
+          <w:lang w:val="de-DE"/>
+        </w:rPr>
+      </w:pPr>
+      <w:r>
+        <w:rPr>
+          <w:lang w:val="de-DE"/>
+        </w:rPr>
+        <w:t>            "cwd": "${workspaceRoot}",</w:t>
+      </w:r>
+    </w:p>
+    <w:p>
+      <w:pPr>
+        <w:rPr>
+          <w:lang w:val="de-DE"/>
+        </w:rPr>
+      </w:pPr>
+      <w:r>
+        <w:rPr>
+          <w:lang w:val="de-DE"/>
+        </w:rPr>
+        <w:t>            "port": 9003,</w:t>
+      </w:r>
+    </w:p>
+    <w:p>
+      <w:pPr>
+        <w:rPr>
+          <w:lang w:val="de-DE"/>
+        </w:rPr>
+      </w:pPr>
+      <w:r>
+        <w:rPr>
+          <w:lang w:val="de-DE"/>
+        </w:rPr>
+        <w:t>            "serverReadyAction": {</w:t>
+      </w:r>
+    </w:p>
+    <w:p>
+      <w:pPr>
+        <w:rPr>
+          <w:lang w:val="de-DE"/>
+        </w:rPr>
+      </w:pPr>
+      <w:r>
+        <w:rPr>
+          <w:lang w:val="de-DE"/>
+        </w:rPr>
+        <w:t>                "pattern": "Development Server \\(http://localhost:([0-9]+)\\) started",</w:t>
+      </w:r>
+    </w:p>
+    <w:p>
+      <w:r>
+        <w:rPr>
+          <w:lang w:val="de-DE"/>
+        </w:rPr>
+        <w:t xml:space="preserve">                </w:t>
+      </w:r>
+      <w:r>
+        <w:t>"uriFormat": "http://localhost:%s",</w:t>
+      </w:r>
+    </w:p>
+    <w:p>
+      <w:r>
+        <w:t>                "action": "openExternally"</w:t>
+      </w:r>
+    </w:p>
+    <w:p>
+      <w:r>
+        <w:lastRenderedPageBreak/>
+        <w:t>            }</w:t>
+      </w:r>
+    </w:p>
+    <w:p>
+      <w:r>
+        <w:t>        }</w:t>
+      </w:r>
+    </w:p>
+    <w:p>
+      <w:r>
+        <w:t>    ]</w:t>
+      </w:r>
+    </w:p>
+    <w:p>
+      <w:r>
+        <w:t>}</w:t>
+      </w:r>
+    </w:p>
+    <w:p>
+      <w:r>
+        <w:t xml:space="preserve">Lo raro es que le cambio el </w:t>
+      </w:r>
+      <w:r>
+        <w:t>número</w:t>
+      </w:r>
+      <w:r>
+        <w:t xml:space="preserve"> de puerto en </w:t>
+      </w:r>
+      <w:proofErr w:type="gramStart"/>
+      <w:r>
+        <w:t>launch.json</w:t>
+      </w:r>
+      <w:proofErr w:type="gramEnd"/>
+      <w:r>
+        <w:t xml:space="preserve"> y sigue funcionando. </w:t>
+      </w:r>
+      <w:r>
+        <w:t>Está</w:t>
+      </w:r>
+      <w:r>
+        <w:t xml:space="preserve"> usando algo de otro sitio</w:t>
+      </w:r>
+    </w:p>
+    <w:p>
+      <w:r>
+        <w:t xml:space="preserve">Cuando quito esta línea en el </w:t>
+      </w:r>
+      <w:proofErr w:type="gramStart"/>
+      <w:r>
+        <w:t>launch.json</w:t>
+      </w:r>
+      <w:proofErr w:type="gramEnd"/>
+      <w:r>
+        <w:t xml:space="preserve"> </w:t>
+      </w:r>
+      <w:r>
+        <w:t xml:space="preserve"> "pathMappings": </w:t>
+      </w:r>
+      <w:proofErr w:type="gramStart"/>
+      <w:r>
         <w:t>{</w:t>
       </w:r>
-    </w:p>
-    <w:p>
-      <w:r>
-        <w:t>    // Use IntelliSense to learn about possible attributes.</w:t>
-      </w:r>
-    </w:p>
-    <w:p>
-      <w:r>
-        <w:t>    // Hover to view descriptions of existing attributes.</w:t>
-      </w:r>
-    </w:p>
-    <w:p>
-      <w:r>
-        <w:t>    // For more information, visit: https://go.microsoft.com/fwlink/?linkid=830387</w:t>
-      </w:r>
-    </w:p>
-    <w:p>
-      <w:pPr>
-        <w:rPr>
-          <w:lang w:val="de-DE"/>
-        </w:rPr>
-      </w:pPr>
-      <w:r>
-        <w:t xml:space="preserve">    </w:t>
-      </w:r>
-      <w:r>
-        <w:rPr>
-          <w:lang w:val="de-DE"/>
-        </w:rPr>
-        <w:t>"version": "0.2.0",</w:t>
-      </w:r>
-    </w:p>
-    <w:p>
-      <w:pPr>
-        <w:rPr>
-          <w:lang w:val="de-DE"/>
-        </w:rPr>
-      </w:pPr>
-      <w:r>
-        <w:rPr>
-          <w:lang w:val="de-DE"/>
-        </w:rPr>
-        <w:t>    "configurations": [</w:t>
-      </w:r>
-    </w:p>
-    <w:p>
-      <w:pPr>
-        <w:rPr>
-          <w:lang w:val="de-DE"/>
-        </w:rPr>
-      </w:pPr>
-      <w:r>
-        <w:rPr>
-          <w:lang w:val="de-DE"/>
-        </w:rPr>
-        <w:t xml:space="preserve">        </w:t>
-      </w:r>
-    </w:p>
-    <w:p>
-      <w:pPr>
-        <w:rPr>
-          <w:lang w:val="de-DE"/>
-        </w:rPr>
-      </w:pPr>
-      <w:r>
-        <w:rPr>
-          <w:lang w:val="de-DE"/>
-        </w:rPr>
-        <w:t>        {</w:t>
-      </w:r>
-    </w:p>
-    <w:p>
-      <w:pPr>
-        <w:rPr>
-          <w:lang w:val="de-DE"/>
-        </w:rPr>
-      </w:pPr>
-      <w:r>
-        <w:rPr>
-          <w:lang w:val="de-DE"/>
-        </w:rPr>
-        <w:t>            "name": "Listen for Xdebug",</w:t>
-      </w:r>
-    </w:p>
-    <w:p>
-      <w:pPr>
-        <w:rPr>
-          <w:lang w:val="de-DE"/>
-        </w:rPr>
-      </w:pPr>
-      <w:r>
-        <w:rPr>
-          <w:lang w:val="de-DE"/>
-        </w:rPr>
-        <w:t>            "type": "php",</w:t>
-      </w:r>
-    </w:p>
-    <w:p>
-      <w:pPr>
-        <w:rPr>
-          <w:lang w:val="de-DE"/>
-        </w:rPr>
-      </w:pPr>
-      <w:r>
-        <w:rPr>
-          <w:lang w:val="de-DE"/>
-        </w:rPr>
-        <w:t>            "request": "launch",</w:t>
-      </w:r>
-    </w:p>
-    <w:p>
-      <w:pPr>
-        <w:rPr>
-          <w:lang w:val="de-DE"/>
-        </w:rPr>
-      </w:pPr>
-      <w:r>
-        <w:rPr>
-          <w:lang w:val="de-DE"/>
-        </w:rPr>
-        <w:t>            "port": 9003,</w:t>
-      </w:r>
-    </w:p>
-    <w:p>
-      <w:pPr>
-        <w:rPr>
-          <w:lang w:val="de-DE"/>
-        </w:rPr>
-      </w:pPr>
-      <w:r>
-        <w:rPr>
-          <w:lang w:val="de-DE"/>
-        </w:rPr>
-        <w:t>           "pathMappings": {</w:t>
-      </w:r>
-    </w:p>
-    <w:p>
-      <w:pPr>
-        <w:rPr>
-          <w:lang w:val="de-DE"/>
-        </w:rPr>
-      </w:pPr>
-      <w:r>
-        <w:rPr>
-          <w:lang w:val="de-DE"/>
-        </w:rPr>
-        <w:t>               "/var/www/Website/": "${workspaceFolder}/web"</w:t>
-      </w:r>
-    </w:p>
-    <w:p>
-      <w:pPr>
-        <w:rPr>
-          <w:lang w:val="de-DE"/>
-        </w:rPr>
-      </w:pPr>
-      <w:r>
-        <w:rPr>
-          <w:lang w:val="de-DE"/>
-        </w:rPr>
-        <w:t>        },</w:t>
-      </w:r>
-    </w:p>
-    <w:p>
-      <w:pPr>
-        <w:rPr>
-          <w:lang w:val="de-DE"/>
-        </w:rPr>
-      </w:pPr>
-      <w:r>
-        <w:rPr>
-          <w:lang w:val="de-DE"/>
-        </w:rPr>
-        <w:t>        {</w:t>
-      </w:r>
-    </w:p>
-    <w:p>
-      <w:pPr>
-        <w:rPr>
-          <w:lang w:val="de-DE"/>
-        </w:rPr>
-      </w:pPr>
-      <w:r>
-        <w:rPr>
-          <w:lang w:val="de-DE"/>
-        </w:rPr>
-        <w:t>            "name": "Launch currently open script",</w:t>
-      </w:r>
-    </w:p>
-    <w:p>
-      <w:pPr>
-        <w:rPr>
-          <w:lang w:val="de-DE"/>
-        </w:rPr>
-      </w:pPr>
-      <w:r>
-        <w:rPr>
-          <w:lang w:val="de-DE"/>
-        </w:rPr>
-        <w:t>            "type": "php",</w:t>
-      </w:r>
-    </w:p>
-    <w:p>
-      <w:pPr>
-        <w:rPr>
-          <w:lang w:val="de-DE"/>
-        </w:rPr>
-      </w:pPr>
-      <w:r>
-        <w:rPr>
-          <w:lang w:val="de-DE"/>
-        </w:rPr>
-        <w:t>            "request": "launch",</w:t>
-      </w:r>
-    </w:p>
-    <w:p>
-      <w:pPr>
-        <w:rPr>
-          <w:lang w:val="de-DE"/>
-        </w:rPr>
-      </w:pPr>
-      <w:r>
-        <w:rPr>
-          <w:lang w:val="de-DE"/>
-        </w:rPr>
-        <w:t>            "program": "${file}",</w:t>
-      </w:r>
-    </w:p>
-    <w:p>
-      <w:pPr>
-        <w:rPr>
-          <w:lang w:val="de-DE"/>
-        </w:rPr>
-      </w:pPr>
-      <w:r>
-        <w:rPr>
-          <w:lang w:val="de-DE"/>
-        </w:rPr>
-        <w:t>            "cwd": "${fileDirname}",</w:t>
-      </w:r>
-    </w:p>
-    <w:p>
-      <w:pPr>
-        <w:rPr>
-          <w:lang w:val="de-DE"/>
-        </w:rPr>
-      </w:pPr>
-      <w:r>
-        <w:rPr>
-          <w:lang w:val="de-DE"/>
-        </w:rPr>
-        <w:t>            "port": 0,</w:t>
-      </w:r>
-    </w:p>
-    <w:p>
-      <w:pPr>
-        <w:rPr>
-          <w:lang w:val="de-DE"/>
-        </w:rPr>
-      </w:pPr>
-      <w:r>
-        <w:rPr>
-          <w:lang w:val="de-DE"/>
-        </w:rPr>
-        <w:t>            "runtimeArgs": [</w:t>
-      </w:r>
-    </w:p>
-    <w:p>
-      <w:pPr>
-        <w:rPr>
-          <w:lang w:val="de-DE"/>
-        </w:rPr>
-      </w:pPr>
-      <w:r>
-        <w:rPr>
-          <w:lang w:val="de-DE"/>
-        </w:rPr>
-        <w:t>                "-dxdebug.start_with_request=yes"</w:t>
-      </w:r>
-    </w:p>
-    <w:p>
-      <w:pPr>
-        <w:rPr>
-          <w:lang w:val="de-DE"/>
-        </w:rPr>
-      </w:pPr>
-      <w:r>
-        <w:rPr>
-          <w:lang w:val="de-DE"/>
-        </w:rPr>
-        <w:t>            ],</w:t>
-      </w:r>
-    </w:p>
-    <w:p>
-      <w:pPr>
-        <w:rPr>
-          <w:lang w:val="de-DE"/>
-        </w:rPr>
-      </w:pPr>
-      <w:r>
-        <w:rPr>
-          <w:lang w:val="de-DE"/>
-        </w:rPr>
-        <w:t>            "env": {</w:t>
-      </w:r>
-    </w:p>
-    <w:p>
-      <w:pPr>
-        <w:rPr>
-          <w:lang w:val="de-DE"/>
-        </w:rPr>
-      </w:pPr>
-      <w:r>
-        <w:rPr>
-          <w:lang w:val="de-DE"/>
-        </w:rPr>
-        <w:t>                "XDEBUG_MODE": "debug,develop",</w:t>
-      </w:r>
-    </w:p>
-    <w:p>
-      <w:pPr>
-        <w:rPr>
-          <w:lang w:val="de-DE"/>
-        </w:rPr>
-      </w:pPr>
-      <w:r>
-        <w:rPr>
-          <w:lang w:val="de-DE"/>
-        </w:rPr>
-        <w:t>                "XDEBUG_CONFIG": "client_port=${port}"</w:t>
-      </w:r>
-    </w:p>
-    <w:p>
-      <w:pPr>
-        <w:rPr>
-          <w:lang w:val="de-DE"/>
-        </w:rPr>
-      </w:pPr>
-      <w:r>
-        <w:rPr>
-          <w:lang w:val="de-DE"/>
-        </w:rPr>
-        <w:t>            }</w:t>
-      </w:r>
-    </w:p>
-    <w:p>
-      <w:pPr>
-        <w:rPr>
-          <w:lang w:val="de-DE"/>
-        </w:rPr>
-      </w:pPr>
-      <w:r>
-        <w:rPr>
-          <w:lang w:val="de-DE"/>
-        </w:rPr>
-        <w:t>        },</w:t>
-      </w:r>
-    </w:p>
-    <w:p>
-      <w:pPr>
-        <w:rPr>
-          <w:lang w:val="de-DE"/>
-        </w:rPr>
-      </w:pPr>
-      <w:r>
-        <w:rPr>
-          <w:lang w:val="de-DE"/>
-        </w:rPr>
-        <w:t>        {</w:t>
-      </w:r>
-    </w:p>
-    <w:p>
-      <w:pPr>
-        <w:rPr>
-          <w:lang w:val="de-DE"/>
-        </w:rPr>
-      </w:pPr>
-      <w:r>
-        <w:rPr>
-          <w:lang w:val="de-DE"/>
-        </w:rPr>
-        <w:t>            "name": "Launch Built-in web server",</w:t>
-      </w:r>
-    </w:p>
-    <w:p>
-      <w:pPr>
-        <w:rPr>
-          <w:lang w:val="de-DE"/>
-        </w:rPr>
-      </w:pPr>
-      <w:r>
-        <w:rPr>
-          <w:lang w:val="de-DE"/>
-        </w:rPr>
-        <w:t>            "type": "php",</w:t>
-      </w:r>
-    </w:p>
-    <w:p>
-      <w:pPr>
-        <w:rPr>
-          <w:lang w:val="de-DE"/>
-        </w:rPr>
-      </w:pPr>
-      <w:r>
-        <w:rPr>
-          <w:lang w:val="de-DE"/>
-        </w:rPr>
-        <w:t>            "request": "launch",</w:t>
-      </w:r>
-    </w:p>
-    <w:p>
-      <w:pPr>
-        <w:rPr>
-          <w:lang w:val="de-DE"/>
-        </w:rPr>
-      </w:pPr>
-      <w:r>
-        <w:rPr>
-          <w:lang w:val="de-DE"/>
-        </w:rPr>
-        <w:lastRenderedPageBreak/>
-        <w:t>            "runtimeArgs": [</w:t>
-      </w:r>
-    </w:p>
-    <w:p>
-      <w:pPr>
-        <w:rPr>
-          <w:lang w:val="de-DE"/>
-        </w:rPr>
-      </w:pPr>
-      <w:r>
-        <w:rPr>
-          <w:lang w:val="de-DE"/>
-        </w:rPr>
-        <w:t>                "-dxdebug.mode=debug",</w:t>
-      </w:r>
-    </w:p>
-    <w:p>
-      <w:pPr>
-        <w:rPr>
-          <w:lang w:val="de-DE"/>
-        </w:rPr>
-      </w:pPr>
-      <w:r>
-        <w:rPr>
-          <w:lang w:val="de-DE"/>
-        </w:rPr>
-        <w:t>                "-dxdebug.start_with_request=yes",</w:t>
-      </w:r>
-    </w:p>
-    <w:p>
-      <w:pPr>
-        <w:rPr>
-          <w:lang w:val="de-DE"/>
-        </w:rPr>
-      </w:pPr>
-      <w:r>
-        <w:rPr>
-          <w:lang w:val="de-DE"/>
-        </w:rPr>
-        <w:t>                "-S",</w:t>
-      </w:r>
-    </w:p>
-    <w:p>
-      <w:pPr>
-        <w:rPr>
-          <w:lang w:val="de-DE"/>
-        </w:rPr>
-      </w:pPr>
-      <w:r>
-        <w:rPr>
-          <w:lang w:val="de-DE"/>
-        </w:rPr>
-        <w:t>                "localhost:0"</w:t>
-      </w:r>
-    </w:p>
-    <w:p>
-      <w:pPr>
-        <w:rPr>
-          <w:lang w:val="de-DE"/>
-        </w:rPr>
-      </w:pPr>
-      <w:r>
-        <w:rPr>
-          <w:lang w:val="de-DE"/>
-        </w:rPr>
-        <w:t>            ],</w:t>
-      </w:r>
-    </w:p>
-    <w:p>
-      <w:pPr>
-        <w:rPr>
-          <w:lang w:val="de-DE"/>
-        </w:rPr>
-      </w:pPr>
-      <w:r>
-        <w:rPr>
-          <w:lang w:val="de-DE"/>
-        </w:rPr>
-        <w:t>            "program": "",</w:t>
-      </w:r>
-    </w:p>
-    <w:p>
-      <w:pPr>
-        <w:rPr>
-          <w:lang w:val="de-DE"/>
-        </w:rPr>
-      </w:pPr>
-      <w:r>
-        <w:rPr>
-          <w:lang w:val="de-DE"/>
-        </w:rPr>
-        <w:t>            "cwd": "${workspaceRoot}",</w:t>
-      </w:r>
-    </w:p>
-    <w:p>
-      <w:pPr>
-        <w:rPr>
-          <w:lang w:val="de-DE"/>
-        </w:rPr>
-      </w:pPr>
-      <w:r>
-        <w:rPr>
-          <w:lang w:val="de-DE"/>
-        </w:rPr>
-        <w:t>            "port": 9003,</w:t>
-      </w:r>
-    </w:p>
-    <w:p>
-      <w:pPr>
-        <w:rPr>
-          <w:lang w:val="de-DE"/>
-        </w:rPr>
-      </w:pPr>
-      <w:r>
-        <w:rPr>
-          <w:lang w:val="de-DE"/>
-        </w:rPr>
-        <w:t>            "serverReadyAction": {</w:t>
-      </w:r>
-    </w:p>
-    <w:p>
-      <w:pPr>
-        <w:rPr>
-          <w:lang w:val="de-DE"/>
-        </w:rPr>
-      </w:pPr>
-      <w:r>
-        <w:rPr>
-          <w:lang w:val="de-DE"/>
-        </w:rPr>
-        <w:t>                "pattern": "Development Server \\(http://localhost:([0-9]+)\\) started",</w:t>
-      </w:r>
-    </w:p>
-    <w:p>
-      <w:r>
-        <w:rPr>
-          <w:lang w:val="de-DE"/>
-        </w:rPr>
-        <w:t xml:space="preserve">                </w:t>
-      </w:r>
-      <w:r>
-        <w:t>"uriFormat": "http://localhost:%s",</w:t>
-      </w:r>
-    </w:p>
-    <w:p>
-      <w:r>
-        <w:t>                "action": "openExternally"</w:t>
-      </w:r>
-    </w:p>
-    <w:p>
-      <w:r>
-        <w:t>            }</w:t>
-      </w:r>
-    </w:p>
-    <w:p>
-      <w:r>
-        <w:t>        }</w:t>
-      </w:r>
-    </w:p>
-    <w:p>
-      <w:r>
-        <w:t>    ]</w:t>
-      </w:r>
-    </w:p>
-    <w:p>
-      <w:r>
-        <w:t>}</w:t>
-      </w:r>
-    </w:p>
-    <w:p>
-      <w:r>
-        <w:t xml:space="preserve">Lo raro es que le cambio el </w:t>
-      </w:r>
-      <w:r>
-        <w:t>número</w:t>
-      </w:r>
-      <w:r>
-        <w:t xml:space="preserve"> de puerto en launch.json y sigue funcionando. </w:t>
-      </w:r>
-      <w:r>
-        <w:t>Está</w:t>
-      </w:r>
-      <w:r>
-        <w:t xml:space="preserve"> usando algo de otro sitio</w:t>
-      </w:r>
-    </w:p>
-    <w:p>
-      <w:r>
-        <w:t xml:space="preserve">Cuando quito esta línea en el launch.json </w:t>
-      </w:r>
-      <w:r>
-        <w:t> "pathMappings": {</w:t>
-      </w:r>
       <w:r>
         <w:t xml:space="preserve"> </w:t>
       </w:r>
       <w:r>
-        <w:t> "/var/www/Website/": "${workspaceFolder}/web"</w:t>
+        <w:t> "</w:t>
+      </w:r>
+      <w:proofErr w:type="gramEnd"/>
+      <w:r>
+        <w:t>/var/www/Website/": "${workspaceFolder}/web"</w:t>
       </w:r>
       <w:r>
         <w:t xml:space="preserve"> f</w:t>
@@ -2677,7 +3203,6 @@
   <w:style w:type="character" w:default="1" w:styleId="Fuentedeprrafopredeter">
     <w:name w:val="Default Paragraph Font"/>
     <w:uiPriority w:val="1"/>
-    <w:semiHidden/>
     <w:unhideWhenUsed/>
   </w:style>
   <w:style w:type="table" w:default="1" w:styleId="Tablanormal">

</xml_diff>

<commit_message>
ficheros php para acceder a datos
</commit_message>
<xml_diff>
--- a/MANUAL DE COMO CONECTAR VSCODE CON XAMPP.docx
+++ b/MANUAL DE COMO CONECTAR VSCODE CON XAMPP.docx
@@ -76,10 +76,26 @@
     </w:p>
     <w:p>
       <w:r>
-        <w:t xml:space="preserve">Todo esto no es para conectar XAMPP con VSC, es para tener un servidor web de php </w:t>
-      </w:r>
-      <w:r>
-        <w:t xml:space="preserve">en vsc </w:t>
+        <w:t xml:space="preserve">Todo esto no es para conectar XAMPP con VSC, es para tener un servidor web de </w:t>
+      </w:r>
+      <w:proofErr w:type="spellStart"/>
+      <w:r>
+        <w:t>php</w:t>
+      </w:r>
+      <w:proofErr w:type="spellEnd"/>
+      <w:r>
+        <w:t xml:space="preserve"> </w:t>
+      </w:r>
+      <w:r>
+        <w:t xml:space="preserve">en </w:t>
+      </w:r>
+      <w:proofErr w:type="spellStart"/>
+      <w:r>
+        <w:t>vsc</w:t>
+      </w:r>
+      <w:proofErr w:type="spellEnd"/>
+      <w:r>
+        <w:t xml:space="preserve"> </w:t>
       </w:r>
       <w:r>
         <w:t>gracias a la extensión PHP server</w:t>
@@ -129,27 +145,67 @@
         <w:t>Básicamente</w:t>
       </w:r>
       <w:r>
-        <w:t xml:space="preserve"> es configurar el settin</w:t>
+        <w:t xml:space="preserve"> es configurar el </w:t>
+      </w:r>
+      <w:proofErr w:type="spellStart"/>
+      <w:r>
+        <w:t>settin</w:t>
       </w:r>
       <w:r>
         <w:t>g.</w:t>
       </w:r>
       <w:r>
-        <w:t xml:space="preserve">jason con la línea </w:t>
-      </w:r>
-      <w:r>
-        <w:t>"php.validate.executablePath": "C:\\xampp\\php\\php.exe"</w:t>
-      </w:r>
-    </w:p>
-    <w:p>
-      <w:r>
-        <w:t xml:space="preserve">Luego instala 3 extensiones de php </w:t>
+        <w:t>jason</w:t>
+      </w:r>
+      <w:proofErr w:type="spellEnd"/>
+      <w:r>
+        <w:t xml:space="preserve"> con la línea </w:t>
+      </w:r>
+      <w:r>
+        <w:t>"</w:t>
+      </w:r>
+      <w:proofErr w:type="spellStart"/>
+      <w:r>
+        <w:t>php.validate.executablePath</w:t>
+      </w:r>
+      <w:proofErr w:type="spellEnd"/>
+      <w:r>
+        <w:t>": "C:\\xampp\\php\\php.exe"</w:t>
+      </w:r>
+    </w:p>
+    <w:p>
+      <w:r>
+        <w:t xml:space="preserve">Luego instala 3 extensiones de </w:t>
+      </w:r>
+      <w:proofErr w:type="spellStart"/>
+      <w:r>
+        <w:t>php</w:t>
+      </w:r>
+      <w:proofErr w:type="spellEnd"/>
+      <w:r>
+        <w:t xml:space="preserve"> </w:t>
       </w:r>
       <w:r>
         <w:t xml:space="preserve">(una de ellas PHP server) </w:t>
       </w:r>
       <w:r>
-        <w:t>para VSC y otras 3 de mysql pero creo que las de mysql no hacen falta</w:t>
+        <w:t xml:space="preserve">para VSC y otras 3 de </w:t>
+      </w:r>
+      <w:proofErr w:type="spellStart"/>
+      <w:r>
+        <w:t>mysql</w:t>
+      </w:r>
+      <w:proofErr w:type="spellEnd"/>
+      <w:r>
+        <w:t xml:space="preserve"> pero creo que las de </w:t>
+      </w:r>
+      <w:proofErr w:type="spellStart"/>
+      <w:r>
+        <w:t>mysql</w:t>
+      </w:r>
+      <w:proofErr w:type="spellEnd"/>
+      <w:r>
+        <w:t xml:space="preserve"> no hacen falta</w:t>
       </w:r>
       <w:r>
         <w:t>.</w:t>
@@ -171,20 +227,54 @@
     </w:p>
     <w:p>
       <w:r>
-        <w:t>Ya estaría conectado y en un proyecto php dentro de VSC con botón derecho se le da a php server serve</w:t>
+        <w:t xml:space="preserve">Ya estaría conectado y en un proyecto </w:t>
+      </w:r>
+      <w:proofErr w:type="spellStart"/>
+      <w:r>
+        <w:t>php</w:t>
+      </w:r>
+      <w:proofErr w:type="spellEnd"/>
+      <w:r>
+        <w:t xml:space="preserve"> dentro de VSC con botón derecho se le da a </w:t>
+      </w:r>
+      <w:proofErr w:type="spellStart"/>
+      <w:r>
+        <w:t>php</w:t>
+      </w:r>
+      <w:proofErr w:type="spellEnd"/>
+      <w:r>
+        <w:t xml:space="preserve"> server </w:t>
+      </w:r>
+      <w:proofErr w:type="spellStart"/>
+      <w:r>
+        <w:t>serve</w:t>
       </w:r>
       <w:r>
         <w:t>r</w:t>
       </w:r>
-      <w:r>
-        <w:t xml:space="preserve"> proyect y se abre en el navegador web la </w:t>
+      <w:proofErr w:type="spellEnd"/>
+      <w:r>
+        <w:t xml:space="preserve"> </w:t>
+      </w:r>
+      <w:proofErr w:type="spellStart"/>
+      <w:r>
+        <w:t>proyect</w:t>
+      </w:r>
+      <w:proofErr w:type="spellEnd"/>
+      <w:r>
+        <w:t xml:space="preserve"> y se abre en el navegador web la </w:t>
       </w:r>
       <w:r>
         <w:t>página</w:t>
       </w:r>
       <w:r>
-        <w:t xml:space="preserve"> creada en php</w:t>
-      </w:r>
+        <w:t xml:space="preserve"> creada en </w:t>
+      </w:r>
+      <w:proofErr w:type="spellStart"/>
+      <w:r>
+        <w:t>php</w:t>
+      </w:r>
+      <w:proofErr w:type="spellEnd"/>
       <w:r>
         <w:t>.</w:t>
       </w:r>
@@ -208,7 +298,15 @@
         <w:t xml:space="preserve">OJO: </w:t>
       </w:r>
       <w:r>
-        <w:t xml:space="preserve">PHP server no lleva debug. </w:t>
+        <w:t xml:space="preserve">PHP server no lleva </w:t>
+      </w:r>
+      <w:proofErr w:type="spellStart"/>
+      <w:r>
+        <w:t>debug</w:t>
+      </w:r>
+      <w:proofErr w:type="spellEnd"/>
+      <w:r>
+        <w:t xml:space="preserve">. </w:t>
       </w:r>
     </w:p>
     <w:p>
@@ -220,7 +318,15 @@
         <w:t>RESUMEN DE LO QUE HACE ESTO</w:t>
       </w:r>
       <w:r>
-        <w:t xml:space="preserve">: al instalar Xampp (X) se </w:t>
+        <w:t xml:space="preserve">: al instalar </w:t>
+      </w:r>
+      <w:proofErr w:type="spellStart"/>
+      <w:r>
+        <w:t>Xampp</w:t>
+      </w:r>
+      <w:proofErr w:type="spellEnd"/>
+      <w:r>
+        <w:t xml:space="preserve"> (X) se </w:t>
       </w:r>
       <w:r>
         <w:t xml:space="preserve">crea </w:t>
@@ -244,22 +350,70 @@
         <w:t>.exe</w:t>
       </w:r>
       <w:r>
-        <w:t>, con lo que ya tenemos PHP en ejecutable. Solo nos falta un servidor para ejecutar un script php con el php.exe. Ese servidor es una extensión que se instala PHP Server. Al instalarla en los set</w:t>
+        <w:t xml:space="preserve">, con lo que ya tenemos PHP en ejecutable. Solo nos falta un servidor para ejecutar un script </w:t>
+      </w:r>
+      <w:proofErr w:type="spellStart"/>
+      <w:r>
+        <w:t>php</w:t>
+      </w:r>
+      <w:proofErr w:type="spellEnd"/>
+      <w:r>
+        <w:t xml:space="preserve"> con el php.exe. Ese servidor es una extensión que se instala PHP Server. Al instalarla en los </w:t>
+      </w:r>
+      <w:proofErr w:type="spellStart"/>
+      <w:r>
+        <w:t>set</w:t>
       </w:r>
       <w:r>
         <w:t>t</w:t>
       </w:r>
       <w:r>
-        <w:t xml:space="preserve">ing de VSC en la zona de Extensions/php server </w:t>
+        <w:t>ing</w:t>
+      </w:r>
+      <w:proofErr w:type="spellEnd"/>
+      <w:r>
+        <w:t xml:space="preserve"> de VSC en la zona de </w:t>
+      </w:r>
+      <w:proofErr w:type="spellStart"/>
+      <w:r>
+        <w:t>Extensions</w:t>
+      </w:r>
+      <w:proofErr w:type="spellEnd"/>
+      <w:r>
+        <w:t>/</w:t>
+      </w:r>
+      <w:proofErr w:type="spellStart"/>
+      <w:r>
+        <w:t>php</w:t>
+      </w:r>
+      <w:proofErr w:type="spellEnd"/>
+      <w:r>
+        <w:t xml:space="preserve"> server </w:t>
       </w:r>
       <w:r>
         <w:t>configuración</w:t>
       </w:r>
       <w:r>
-        <w:t xml:space="preserve"> aparecen nuevos parámetros como el puerto (3000), el path del php.exe.</w:t>
-      </w:r>
-      <w:r>
-        <w:t xml:space="preserve"> y el path de php.ini.</w:t>
+        <w:t xml:space="preserve"> aparecen nuevos parámetros como el puerto (3000), el </w:t>
+      </w:r>
+      <w:proofErr w:type="spellStart"/>
+      <w:r>
+        <w:t>path</w:t>
+      </w:r>
+      <w:proofErr w:type="spellEnd"/>
+      <w:r>
+        <w:t xml:space="preserve"> del php.exe.</w:t>
+      </w:r>
+      <w:r>
+        <w:t xml:space="preserve"> y el </w:t>
+      </w:r>
+      <w:proofErr w:type="spellStart"/>
+      <w:r>
+        <w:t>path</w:t>
+      </w:r>
+      <w:proofErr w:type="spellEnd"/>
+      <w:r>
+        <w:t xml:space="preserve"> de php.ini.</w:t>
       </w:r>
       <w:r>
         <w:t xml:space="preserve"> Con esto</w:t>
@@ -268,8 +422,13 @@
         <w:t>, lo que se hace es instalar un servidor web</w:t>
       </w:r>
       <w:r>
-        <w:t xml:space="preserve"> embebido en el propio php</w:t>
-      </w:r>
+        <w:t xml:space="preserve"> embebido en el propio </w:t>
+      </w:r>
+      <w:proofErr w:type="spellStart"/>
+      <w:r>
+        <w:t>php</w:t>
+      </w:r>
+      <w:proofErr w:type="spellEnd"/>
       <w:r>
         <w:t>,</w:t>
       </w:r>
@@ -322,18 +481,31 @@
         <w:t xml:space="preserve"> con el php.exe</w:t>
       </w:r>
       <w:r>
-        <w:t>. Pero ese PHP server usa el php.exe que tiene X en su carpeta de instalación, que es para lo único que se necesita X</w:t>
+        <w:t xml:space="preserve">. Pero ese PHP server usa el php.exe que tiene X en su carpeta de instalación, que es para lo único que se necesita </w:t>
+      </w:r>
+      <w:proofErr w:type="spellStart"/>
+      <w:r>
+        <w:t>X</w:t>
       </w:r>
       <w:r>
         <w:t>ampp</w:t>
       </w:r>
+      <w:proofErr w:type="spellEnd"/>
       <w:r>
         <w:t>.</w:t>
       </w:r>
     </w:p>
     <w:p>
       <w:r>
-        <w:t>Pero VSC usa la folder que tiene abierta para poder mapear el scritp con el PHP server, es decir, si el folder de VSC no es el del script que se quiere ejecutar en el PHP server, no va a funcionar porque no se ven, PHP server no encuentra el script para ejecutarlo y da error de no encontrado.</w:t>
+        <w:t xml:space="preserve">Pero VSC usa la folder que tiene abierta para poder mapear el </w:t>
+      </w:r>
+      <w:proofErr w:type="spellStart"/>
+      <w:r>
+        <w:t>scritp</w:t>
+      </w:r>
+      <w:proofErr w:type="spellEnd"/>
+      <w:r>
+        <w:t xml:space="preserve"> con el PHP server, es decir, si el folder de VSC no es el del script que se quiere ejecutar en el PHP server, no va a funcionar porque no se ven, PHP server no encuentra el script para ejecutarlo y da error de no encontrado.</w:t>
       </w:r>
       <w:r>
         <w:t xml:space="preserve"> Los servidores siempre usan una carpera del pc local para poder comunicarse con el pc que es </w:t>
@@ -350,13 +522,37 @@
     </w:p>
     <w:p>
       <w:r>
-        <w:t xml:space="preserve">Uno de los parámetros que hay en settings de VSC en la parte de extensión/PHP server es Relative Path: con este </w:t>
+        <w:t xml:space="preserve">Uno de los parámetros que hay en </w:t>
+      </w:r>
+      <w:proofErr w:type="spellStart"/>
+      <w:r>
+        <w:t>settings</w:t>
+      </w:r>
+      <w:proofErr w:type="spellEnd"/>
+      <w:r>
+        <w:t xml:space="preserve"> de VSC en la parte de extensión/PHP server es Relative </w:t>
+      </w:r>
+      <w:proofErr w:type="spellStart"/>
+      <w:r>
+        <w:t>Path</w:t>
+      </w:r>
+      <w:proofErr w:type="spellEnd"/>
+      <w:r>
+        <w:t xml:space="preserve">: con este </w:t>
       </w:r>
       <w:r>
         <w:t>parámetro</w:t>
       </w:r>
       <w:r>
-        <w:t xml:space="preserve"> se le indica una ruta local para mapear con el servidor PHP server, indicando una ruta, haríamos que php server cargue script que no </w:t>
+        <w:t xml:space="preserve"> se le indica una ruta local para mapear con el servidor PHP server, indicando una ruta, haríamos que </w:t>
+      </w:r>
+      <w:proofErr w:type="spellStart"/>
+      <w:r>
+        <w:t>php</w:t>
+      </w:r>
+      <w:proofErr w:type="spellEnd"/>
+      <w:r>
+        <w:t xml:space="preserve"> server cargue script que no </w:t>
       </w:r>
       <w:r>
         <w:t>esté</w:t>
@@ -371,7 +567,23 @@
         <w:t>á</w:t>
       </w:r>
       <w:r>
-        <w:t xml:space="preserve"> corriendo. Si hago un phpinfo() del servidor que crea me sale en algunas variables que usa php que se </w:t>
+        <w:t xml:space="preserve"> corriendo. Si hago un </w:t>
+      </w:r>
+      <w:proofErr w:type="spellStart"/>
+      <w:r>
+        <w:t>phpinfo</w:t>
+      </w:r>
+      <w:proofErr w:type="spellEnd"/>
+      <w:r>
+        <w:t xml:space="preserve">() del servidor que crea me sale en algunas variables que usa </w:t>
+      </w:r>
+      <w:proofErr w:type="spellStart"/>
+      <w:r>
+        <w:t>php</w:t>
+      </w:r>
+      <w:proofErr w:type="spellEnd"/>
+      <w:r>
+        <w:t xml:space="preserve"> que se </w:t>
       </w:r>
       <w:r>
         <w:t>está</w:t>
@@ -393,7 +605,23 @@
           <w:b/>
           <w:bCs/>
         </w:rPr>
-        <w:t xml:space="preserve">: para ejecutar ficheros php </w:t>
+        <w:t xml:space="preserve">: para ejecutar ficheros </w:t>
+      </w:r>
+      <w:proofErr w:type="spellStart"/>
+      <w:r>
+        <w:rPr>
+          <w:b/>
+          <w:bCs/>
+        </w:rPr>
+        <w:t>php</w:t>
+      </w:r>
+      <w:proofErr w:type="spellEnd"/>
+      <w:r>
+        <w:rPr>
+          <w:b/>
+          <w:bCs/>
+        </w:rPr>
+        <w:t xml:space="preserve"> </w:t>
       </w:r>
       <w:r>
         <w:rPr>
@@ -421,7 +649,23 @@
           <w:b/>
           <w:bCs/>
         </w:rPr>
-        <w:t xml:space="preserve"> VSC primero debe estar abierta la folder del fichero a ejecutar en VSC. Ir File, close folder actual y op</w:t>
+        <w:t xml:space="preserve"> VSC primero debe estar abierta la folder del fichero a ejecutar en VSC. Ir File, </w:t>
+      </w:r>
+      <w:proofErr w:type="spellStart"/>
+      <w:r>
+        <w:rPr>
+          <w:b/>
+          <w:bCs/>
+        </w:rPr>
+        <w:t>close</w:t>
+      </w:r>
+      <w:proofErr w:type="spellEnd"/>
+      <w:r>
+        <w:rPr>
+          <w:b/>
+          <w:bCs/>
+        </w:rPr>
+        <w:t xml:space="preserve"> folder actual y op</w:t>
       </w:r>
       <w:r>
         <w:rPr>
@@ -449,11 +693,32 @@
           <w:b/>
           <w:bCs/>
         </w:rPr>
-        <w:t xml:space="preserve"> el fichero .php. y así ya se puede usar lo del PHP SERVER: </w:t>
-      </w:r>
-      <w:r>
-        <w:t>server proyect</w:t>
-      </w:r>
+        <w:t xml:space="preserve"> el fichero .</w:t>
+      </w:r>
+      <w:proofErr w:type="spellStart"/>
+      <w:r>
+        <w:rPr>
+          <w:b/>
+          <w:bCs/>
+        </w:rPr>
+        <w:t>php</w:t>
+      </w:r>
+      <w:proofErr w:type="spellEnd"/>
+      <w:r>
+        <w:rPr>
+          <w:b/>
+          <w:bCs/>
+        </w:rPr>
+        <w:t xml:space="preserve">. y así ya se puede usar lo del PHP SERVER: </w:t>
+      </w:r>
+      <w:r>
+        <w:t xml:space="preserve">server </w:t>
+      </w:r>
+      <w:proofErr w:type="spellStart"/>
+      <w:r>
+        <w:t>proyect</w:t>
+      </w:r>
+      <w:proofErr w:type="spellEnd"/>
       <w:r>
         <w:t>.</w:t>
       </w:r>
@@ -467,12 +732,56 @@
         <w:t>ambién</w:t>
       </w:r>
       <w:r>
-        <w:t xml:space="preserve"> funciona si el script esta en una carpeta que es subcarpeta de folder. El servidor web ve Folder y todas sus subcarpetas.</w:t>
-      </w:r>
-    </w:p>
-    <w:p>
-      <w:r>
-        <w:t>INTERESANTE: Tenia el contenedor de PHP en marcha que escucha en el localhosto:8000. En VSC pongo como folder una carpeta www/mis_pruebas, y el servidor de PHP del contenedor tiene mapeada la carpeta www, con lo que todo lo que se ponga en ella o dentro de subcarpetas lo carga en el contenedor y lo ve el servidor PHP. Pues no me funciona el PHP server de VSC, en localhost:3000/fichero.php error pagina no encontrada, y es porque hay otro servidor php en marcha en el puerto 8000. Hay conflicto, aunque no debería porque son puertos diferentes y ejecutables diferentes, en el puerto 3000 se esta usando el php.exe de XAMPP, en el 8000 el del contenedor. Paro el contenedor de PHP y ya funciona.</w:t>
+        <w:t xml:space="preserve"> funciona si el script </w:t>
+      </w:r>
+      <w:proofErr w:type="spellStart"/>
+      <w:r>
+        <w:t>esta</w:t>
+      </w:r>
+      <w:proofErr w:type="spellEnd"/>
+      <w:r>
+        <w:t xml:space="preserve"> en una carpeta que es subcarpeta de folder. El servidor web ve Folder y todas sus subcarpetas.</w:t>
+      </w:r>
+    </w:p>
+    <w:p>
+      <w:r>
+        <w:t>INTERESANTE: Tenia el contenedor de PHP en marcha que escucha en el localhosto:8000. En VSC pongo como folder una carpeta www/</w:t>
+      </w:r>
+      <w:proofErr w:type="spellStart"/>
+      <w:r>
+        <w:t>mis_pruebas</w:t>
+      </w:r>
+      <w:proofErr w:type="spellEnd"/>
+      <w:r>
+        <w:t>, y el servidor de PHP del contenedor tiene mapeada la carpeta www, con lo que todo lo que se ponga en ella o dentro de subcarpetas lo carga en el contenedor y lo ve el servidor PHP. Pues no me funciona el PHP server de VSC, en localhost:3000/</w:t>
+      </w:r>
+      <w:proofErr w:type="spellStart"/>
+      <w:r>
+        <w:t>fichero.php</w:t>
+      </w:r>
+      <w:proofErr w:type="spellEnd"/>
+      <w:r>
+        <w:t xml:space="preserve"> error </w:t>
+      </w:r>
+      <w:r>
+        <w:t>página</w:t>
+      </w:r>
+      <w:r>
+        <w:t xml:space="preserve"> no encontrada, y es porque hay otro servidor </w:t>
+      </w:r>
+      <w:proofErr w:type="spellStart"/>
+      <w:r>
+        <w:t>php</w:t>
+      </w:r>
+      <w:proofErr w:type="spellEnd"/>
+      <w:r>
+        <w:t xml:space="preserve"> en marcha en el puerto 8000. Hay conflicto, aunque no debería porque son puertos diferentes y ejecutables diferentes, en el puerto 3000 se </w:t>
+      </w:r>
+      <w:r>
+        <w:t>está</w:t>
+      </w:r>
+      <w:r>
+        <w:t xml:space="preserve"> usando el php.exe de XAMPP, en el 8000 el del contenedor. Paro el contenedor de PHP y ya funciona.</w:t>
       </w:r>
     </w:p>
     <w:p>
@@ -483,7 +792,31 @@
         <w:t>servidor</w:t>
       </w:r>
       <w:r>
-        <w:t xml:space="preserve"> web de php (modo línea comandos cli-server), en una ventana de ms-dos, voy a una carpeta que tenga php.exe y escribo</w:t>
+        <w:t xml:space="preserve"> web de </w:t>
+      </w:r>
+      <w:proofErr w:type="spellStart"/>
+      <w:r>
+        <w:t>php</w:t>
+      </w:r>
+      <w:proofErr w:type="spellEnd"/>
+      <w:r>
+        <w:t xml:space="preserve"> (modo línea comandos </w:t>
+      </w:r>
+      <w:proofErr w:type="spellStart"/>
+      <w:r>
+        <w:t>cli</w:t>
+      </w:r>
+      <w:proofErr w:type="spellEnd"/>
+      <w:r>
+        <w:t xml:space="preserve">-server), en una ventana de </w:t>
+      </w:r>
+      <w:proofErr w:type="spellStart"/>
+      <w:r>
+        <w:t>ms-dos</w:t>
+      </w:r>
+      <w:proofErr w:type="spellEnd"/>
+      <w:r>
+        <w:t>, voy a una carpeta que tenga php.exe y escribo</w:t>
       </w:r>
       <w:r>
         <w:rPr>
@@ -492,12 +825,21 @@
         </w:rPr>
         <w:t xml:space="preserve"> </w:t>
       </w:r>
-      <w:r>
-        <w:rPr>
-          <w:b/>
-          <w:bCs/>
-        </w:rPr>
-        <w:t xml:space="preserve">php -S </w:t>
+      <w:proofErr w:type="spellStart"/>
+      <w:r>
+        <w:rPr>
+          <w:b/>
+          <w:bCs/>
+        </w:rPr>
+        <w:t>php</w:t>
+      </w:r>
+      <w:proofErr w:type="spellEnd"/>
+      <w:r>
+        <w:rPr>
+          <w:b/>
+          <w:bCs/>
+        </w:rPr>
+        <w:t xml:space="preserve"> -S </w:t>
       </w:r>
       <w:r>
         <w:rPr>
@@ -508,31 +850,64 @@
         <w:t>localhost:8000</w:t>
       </w:r>
       <w:r>
-        <w:t xml:space="preserve"> esto crea un servidor de php en el puerto 8000</w:t>
-      </w:r>
-      <w:r>
-        <w:t xml:space="preserve">. Si creo o copio un script en la carpeta donde he creado el servidor ya lo puedo ejecutar en localhosto:8000/nombre.php. (Si en la variable de entorno de </w:t>
+        <w:t xml:space="preserve"> esto crea un servidor de </w:t>
+      </w:r>
+      <w:proofErr w:type="spellStart"/>
+      <w:r>
+        <w:t>php</w:t>
+      </w:r>
+      <w:proofErr w:type="spellEnd"/>
+      <w:r>
+        <w:t xml:space="preserve"> en el puerto 8000</w:t>
+      </w:r>
+      <w:r>
+        <w:t>. Si creo o copio un script en la carpeta donde he creado el servidor ya lo puedo ejecutar en localhosto:8000/</w:t>
+      </w:r>
+      <w:proofErr w:type="spellStart"/>
+      <w:r>
+        <w:t>nombre.php</w:t>
+      </w:r>
+      <w:proofErr w:type="spellEnd"/>
+      <w:r>
+        <w:t xml:space="preserve">. (Si en la variable de entorno de </w:t>
       </w:r>
       <w:r>
         <w:t>Windows</w:t>
       </w:r>
       <w:r>
-        <w:t xml:space="preserve"> Path le pongo la línea c:\xampp\php, como le estoy indicando donde hay un php.exe bastaría con escribir </w:t>
-      </w:r>
-      <w:r>
-        <w:rPr>
-          <w:b/>
-          <w:bCs/>
-        </w:rPr>
-        <w:t>php -S localhost:8000</w:t>
-      </w:r>
-      <w:r>
-        <w:rPr>
-          <w:b/>
-          <w:bCs/>
-        </w:rPr>
         <w:t xml:space="preserve"> </w:t>
       </w:r>
+      <w:proofErr w:type="spellStart"/>
+      <w:r>
+        <w:t>Path</w:t>
+      </w:r>
+      <w:proofErr w:type="spellEnd"/>
+      <w:r>
+        <w:t xml:space="preserve"> le pongo la línea c:\xampp\php, como le estoy indicando donde hay un php.exe bastaría con escribir </w:t>
+      </w:r>
+      <w:proofErr w:type="spellStart"/>
+      <w:r>
+        <w:rPr>
+          <w:b/>
+          <w:bCs/>
+        </w:rPr>
+        <w:t>php</w:t>
+      </w:r>
+      <w:proofErr w:type="spellEnd"/>
+      <w:r>
+        <w:rPr>
+          <w:b/>
+          <w:bCs/>
+        </w:rPr>
+        <w:t xml:space="preserve"> -S localhost:8000</w:t>
+      </w:r>
+      <w:r>
+        <w:rPr>
+          <w:b/>
+          <w:bCs/>
+        </w:rPr>
+        <w:t xml:space="preserve"> </w:t>
+      </w:r>
       <w:r>
         <w:t>en cualquier carpeta de Windows)</w:t>
       </w:r>
@@ -542,7 +917,15 @@
     </w:p>
     <w:p>
       <w:r>
-        <w:t xml:space="preserve">Ahora bien para ejecutar script usando el servidor de Xampp hay que copiarlos en la carpeta C:\xampp\htdocs y escribir en el navegador web </w:t>
+        <w:t xml:space="preserve">Ahora bien para ejecutar script usando el servidor de </w:t>
+      </w:r>
+      <w:proofErr w:type="spellStart"/>
+      <w:r>
+        <w:t>Xampp</w:t>
+      </w:r>
+      <w:proofErr w:type="spellEnd"/>
+      <w:r>
+        <w:t xml:space="preserve"> hay que copiarlos en la carpeta C:\xampp\htdocs y escribir en el navegador web </w:t>
       </w:r>
       <w:hyperlink r:id="rId6" w:history="1">
         <w:r>
@@ -553,7 +936,15 @@
         </w:r>
       </w:hyperlink>
       <w:r>
-        <w:t xml:space="preserve"> ya que apache de Xampp escucha por el puerto 80 y esta mapeado a la carpeta C:\xampp\htdocs, no tengo que escribir </w:t>
+        <w:t xml:space="preserve"> ya que apache de </w:t>
+      </w:r>
+      <w:proofErr w:type="spellStart"/>
+      <w:r>
+        <w:t>Xampp</w:t>
+      </w:r>
+      <w:proofErr w:type="spellEnd"/>
+      <w:r>
+        <w:t xml:space="preserve"> escucha por el puerto 80 y esta mapeado a la carpeta C:\xampp\htdocs, no tengo que escribir </w:t>
       </w:r>
       <w:hyperlink r:id="rId7" w:history="1">
         <w:r>
@@ -564,7 +955,23 @@
         </w:r>
       </w:hyperlink>
       <w:r>
-        <w:t xml:space="preserve">, porque al estar mapeada la carpeta htdocs internamente en Xampp, </w:t>
+        <w:t xml:space="preserve">, porque al estar mapeada la carpeta </w:t>
+      </w:r>
+      <w:proofErr w:type="spellStart"/>
+      <w:r>
+        <w:t>htdocs</w:t>
+      </w:r>
+      <w:proofErr w:type="spellEnd"/>
+      <w:r>
+        <w:t xml:space="preserve"> internamente en </w:t>
+      </w:r>
+      <w:proofErr w:type="spellStart"/>
+      <w:r>
+        <w:t>Xampp</w:t>
+      </w:r>
+      <w:proofErr w:type="spellEnd"/>
+      <w:r>
+        <w:t xml:space="preserve">, </w:t>
       </w:r>
       <w:r>
         <w:t>é</w:t>
@@ -591,7 +998,23 @@
           <w:b/>
           <w:bCs/>
         </w:rPr>
-        <w:t xml:space="preserve">He hecho phpinfo() de </w:t>
+        <w:t xml:space="preserve">He hecho </w:t>
+      </w:r>
+      <w:proofErr w:type="spellStart"/>
+      <w:r>
+        <w:rPr>
+          <w:b/>
+          <w:bCs/>
+        </w:rPr>
+        <w:t>phpinfo</w:t>
+      </w:r>
+      <w:proofErr w:type="spellEnd"/>
+      <w:r>
+        <w:rPr>
+          <w:b/>
+          <w:bCs/>
+        </w:rPr>
+        <w:t xml:space="preserve">() de </w:t>
       </w:r>
       <w:hyperlink r:id="rId8" w:history="1">
         <w:r>
@@ -608,7 +1031,23 @@
           <w:b/>
           <w:bCs/>
         </w:rPr>
-        <w:t xml:space="preserve"> PHP corriendo en servidor apache de XAMPP y phpinfo() de </w:t>
+        <w:t xml:space="preserve"> PHP corriendo en servidor apache de XAMPP y </w:t>
+      </w:r>
+      <w:proofErr w:type="spellStart"/>
+      <w:r>
+        <w:rPr>
+          <w:b/>
+          <w:bCs/>
+        </w:rPr>
+        <w:t>phpinfo</w:t>
+      </w:r>
+      <w:proofErr w:type="spellEnd"/>
+      <w:r>
+        <w:rPr>
+          <w:b/>
+          <w:bCs/>
+        </w:rPr>
+        <w:t xml:space="preserve">() de </w:t>
       </w:r>
       <w:hyperlink r:id="rId9" w:history="1">
         <w:r>
@@ -655,12 +1094,21 @@
         </w:rPr>
         <w:t xml:space="preserve"> en servidor apache y el otro en servidor llamado: </w:t>
       </w:r>
-      <w:r>
-        <w:rPr>
-          <w:b/>
-          <w:bCs/>
-        </w:rPr>
-        <w:t>Built-in HTTP server</w:t>
+      <w:proofErr w:type="spellStart"/>
+      <w:r>
+        <w:rPr>
+          <w:b/>
+          <w:bCs/>
+        </w:rPr>
+        <w:t>Built</w:t>
+      </w:r>
+      <w:proofErr w:type="spellEnd"/>
+      <w:r>
+        <w:rPr>
+          <w:b/>
+          <w:bCs/>
+        </w:rPr>
+        <w:t>-in HTTP server</w:t>
       </w:r>
       <w:r>
         <w:rPr>
@@ -672,14 +1120,67 @@
     </w:p>
     <w:p>
       <w:r>
-        <w:t xml:space="preserve">En el parámetro Loaded Configuration File: apache tiene “C:\xampp\php\php.ini” y VSC tiene “C:\xampp\php\php.exe”, por eso no </w:t>
+        <w:t xml:space="preserve">En el parámetro </w:t>
+      </w:r>
+      <w:proofErr w:type="spellStart"/>
+      <w:r>
+        <w:t>Loaded</w:t>
+      </w:r>
+      <w:proofErr w:type="spellEnd"/>
+      <w:r>
+        <w:t xml:space="preserve"> </w:t>
+      </w:r>
+      <w:proofErr w:type="spellStart"/>
+      <w:r>
+        <w:t>Configuration</w:t>
+      </w:r>
+      <w:proofErr w:type="spellEnd"/>
+      <w:r>
+        <w:t xml:space="preserve"> File: apache tiene “C:\</w:t>
+      </w:r>
+      <w:proofErr w:type="spellStart"/>
+      <w:r>
+        <w:t>xampp</w:t>
+      </w:r>
+      <w:proofErr w:type="spellEnd"/>
+      <w:r>
+        <w:t>\</w:t>
+      </w:r>
+      <w:proofErr w:type="spellStart"/>
+      <w:r>
+        <w:t>php</w:t>
+      </w:r>
+      <w:proofErr w:type="spellEnd"/>
+      <w:r>
+        <w:t>\php.ini” y VSC tiene “C:\</w:t>
+      </w:r>
+      <w:proofErr w:type="spellStart"/>
+      <w:r>
+        <w:t>xampp</w:t>
+      </w:r>
+      <w:proofErr w:type="spellEnd"/>
+      <w:r>
+        <w:t>\</w:t>
+      </w:r>
+      <w:proofErr w:type="spellStart"/>
+      <w:r>
+        <w:t>php</w:t>
+      </w:r>
+      <w:proofErr w:type="spellEnd"/>
+      <w:r>
+        <w:t xml:space="preserve">\php.exe”, por eso no </w:t>
       </w:r>
       <w:r>
         <w:t>está</w:t>
       </w:r>
       <w:r>
-        <w:t xml:space="preserve"> cargando xdebug</w:t>
-      </w:r>
+        <w:t xml:space="preserve"> cargando </w:t>
+      </w:r>
+      <w:proofErr w:type="spellStart"/>
+      <w:r>
+        <w:t>xdebug</w:t>
+      </w:r>
+      <w:proofErr w:type="spellEnd"/>
       <w:r>
         <w:t>.</w:t>
       </w:r>
@@ -691,29 +1192,63 @@
     </w:p>
     <w:p>
       <w:r>
-        <w:t>Edita tu archivo phpinfo.php para mostrar el nombre del entorno de ejecución. Usa esto:</w:t>
-      </w:r>
-    </w:p>
-    <w:p>
-      <w:r>
-        <w:t>&lt;?php</w:t>
-      </w:r>
-    </w:p>
-    <w:p>
-      <w:r>
-        <w:t>echo "&lt;hr&gt;";</w:t>
-      </w:r>
-    </w:p>
-    <w:p>
-      <w:r>
-        <w:t>echo "SAPI: " . php_sapi_name();</w:t>
+        <w:t xml:space="preserve">Edita tu archivo </w:t>
+      </w:r>
+      <w:proofErr w:type="spellStart"/>
+      <w:r>
+        <w:t>phpinfo.php</w:t>
+      </w:r>
+      <w:proofErr w:type="spellEnd"/>
+      <w:r>
+        <w:t xml:space="preserve"> para mostrar el nombre del entorno de ejecución. Usa esto:</w:t>
+      </w:r>
+    </w:p>
+    <w:p>
+      <w:r>
+        <w:t>&lt;?</w:t>
+      </w:r>
+      <w:proofErr w:type="spellStart"/>
+      <w:r>
+        <w:t>php</w:t>
+      </w:r>
+      <w:proofErr w:type="spellEnd"/>
+    </w:p>
+    <w:p>
+      <w:r>
+        <w:t>echo "&lt;</w:t>
+      </w:r>
+      <w:proofErr w:type="spellStart"/>
+      <w:r>
+        <w:t>hr</w:t>
+      </w:r>
+      <w:proofErr w:type="spellEnd"/>
+      <w:r>
+        <w:t>&gt;";</w:t>
+      </w:r>
+    </w:p>
+    <w:p>
+      <w:r>
+        <w:t xml:space="preserve">echo "SAPI: " . </w:t>
+      </w:r>
+      <w:proofErr w:type="spellStart"/>
+      <w:r>
+        <w:t>php_sapi_name</w:t>
+      </w:r>
+      <w:proofErr w:type="spellEnd"/>
+      <w:r>
+        <w:t>();</w:t>
       </w:r>
       <w:r>
         <w:t xml:space="preserve"> //</w:t>
       </w:r>
       <w:r>
-        <w:t> tipo servidor donde se ejecuta php</w:t>
-      </w:r>
+        <w:t xml:space="preserve"> tipo servidor donde se ejecuta </w:t>
+      </w:r>
+      <w:proofErr w:type="spellStart"/>
+      <w:r>
+        <w:t>php</w:t>
+      </w:r>
+      <w:proofErr w:type="spellEnd"/>
     </w:p>
     <w:p>
       <w:r>
@@ -729,8 +1264,13 @@
       <w:r>
         <w:t xml:space="preserve">Esto es lo que me sale: </w:t>
       </w:r>
-      <w:r>
-        <w:t>cli-server</w:t>
+      <w:proofErr w:type="spellStart"/>
+      <w:r>
+        <w:t>cli</w:t>
+      </w:r>
+      <w:proofErr w:type="spellEnd"/>
+      <w:r>
+        <w:t>-server</w:t>
       </w:r>
     </w:p>
     <w:p>
@@ -749,7 +1289,15 @@
         <w:t>Si ves algo como:</w:t>
       </w:r>
       <w:r>
-        <w:t xml:space="preserve"> SAPI: apache2handler O SAPI: cgi-fcgi → ¡Perfecto! PHP se está ejecutando en modo servidor.</w:t>
+        <w:t xml:space="preserve"> SAPI: apache2handler O SAPI: </w:t>
+      </w:r>
+      <w:proofErr w:type="spellStart"/>
+      <w:r>
+        <w:t>cgi-fcgi</w:t>
+      </w:r>
+      <w:proofErr w:type="spellEnd"/>
+      <w:r>
+        <w:t xml:space="preserve"> → ¡Perfecto! PHP se está ejecutando en modo servidor.</w:t>
       </w:r>
     </w:p>
     <w:p>
@@ -764,20 +1312,77 @@
           <w:b/>
           <w:bCs/>
         </w:rPr>
-        <w:t>Pero si ves: SAPI: cli</w:t>
-      </w:r>
+        <w:t xml:space="preserve">Pero si ves: SAPI: </w:t>
+      </w:r>
+      <w:proofErr w:type="spellStart"/>
+      <w:r>
+        <w:rPr>
+          <w:b/>
+          <w:bCs/>
+        </w:rPr>
+        <w:t>cli</w:t>
+      </w:r>
+      <w:proofErr w:type="spellEnd"/>
       <w:r>
         <w:t xml:space="preserve"> → ¡Ahí está el problema! Estás ejecutando PHP en modo CLI (línea de comandos), no como un servidor web.</w:t>
       </w:r>
       <w:r>
         <w:tab/>
-        <w:t xml:space="preserve"> Esto sugiere que el entorno en el que se está ejecutando phpinfo() no es un servidor real, o bien está usando PHP de forma incorrecta (como en modo CLI embebido, no como servidor web). La extensión PHP Server no es un servidor web completo como Apache o Nginx. Lo que hace es ejecutar PHP directamente con el servidor embebido de PHP: Y si no está correctamente configurado, puede acabar simplemente llamando a php en modo CLI, que solo ejecuta el archivo y lo devuelve como texto plano o sin procesar bien. Con php -S localhost:3000 se in</w:t>
+        <w:t xml:space="preserve"> Esto sugiere que el entorno en el que se está ejecutando </w:t>
+      </w:r>
+      <w:proofErr w:type="spellStart"/>
+      <w:r>
+        <w:t>phpinfo</w:t>
+      </w:r>
+      <w:proofErr w:type="spellEnd"/>
+      <w:r>
+        <w:t xml:space="preserve">() no es un servidor real, o bien está usando PHP de forma incorrecta (como en modo CLI embebido, no como servidor web). La extensión PHP Server no es un servidor web completo como Apache o </w:t>
+      </w:r>
+      <w:proofErr w:type="spellStart"/>
+      <w:r>
+        <w:t>Nginx</w:t>
+      </w:r>
+      <w:proofErr w:type="spellEnd"/>
+      <w:r>
+        <w:t xml:space="preserve">. Lo que hace es ejecutar PHP directamente con el servidor embebido de PHP: Y si no está correctamente configurado, puede acabar simplemente llamando a </w:t>
+      </w:r>
+      <w:proofErr w:type="spellStart"/>
+      <w:r>
+        <w:t>php</w:t>
+      </w:r>
+      <w:proofErr w:type="spellEnd"/>
+      <w:r>
+        <w:t xml:space="preserve"> en modo CLI, que solo ejecuta el archivo y lo devuelve como texto plano o sin procesar bien. Con </w:t>
+      </w:r>
+      <w:proofErr w:type="spellStart"/>
+      <w:r>
+        <w:t>php</w:t>
+      </w:r>
+      <w:proofErr w:type="spellEnd"/>
+      <w:r>
+        <w:t xml:space="preserve"> -S localhost:3000 se in</w:t>
       </w:r>
       <w:r>
         <w:t>i</w:t>
       </w:r>
       <w:r>
-        <w:t>cia php en modo cli.</w:t>
+        <w:t xml:space="preserve">cia </w:t>
+      </w:r>
+      <w:proofErr w:type="spellStart"/>
+      <w:r>
+        <w:t>php</w:t>
+      </w:r>
+      <w:proofErr w:type="spellEnd"/>
+      <w:r>
+        <w:t xml:space="preserve"> en modo </w:t>
+      </w:r>
+      <w:proofErr w:type="spellStart"/>
+      <w:r>
+        <w:t>cli</w:t>
+      </w:r>
+      <w:proofErr w:type="spellEnd"/>
+      <w:r>
+        <w:t>.</w:t>
       </w:r>
     </w:p>
     <w:p>
@@ -789,7 +1394,15 @@
         <w:t xml:space="preserve">La IA dice:  </w:t>
       </w:r>
       <w:r>
-        <w:t xml:space="preserve">El valor cli-server indica que estás ejecutando PHP con su </w:t>
+        <w:t xml:space="preserve">El valor </w:t>
+      </w:r>
+      <w:proofErr w:type="spellStart"/>
+      <w:r>
+        <w:t>cli</w:t>
+      </w:r>
+      <w:proofErr w:type="spellEnd"/>
+      <w:r>
+        <w:t xml:space="preserve">-server indica que estás ejecutando PHP con su </w:t>
       </w:r>
       <w:r>
         <w:rPr>
@@ -820,8 +1433,13 @@
       <w:r>
         <w:t xml:space="preserve"> </w:t>
       </w:r>
-      <w:r>
-        <w:t>php -S localhost:</w:t>
+      <w:proofErr w:type="spellStart"/>
+      <w:r>
+        <w:t>php</w:t>
+      </w:r>
+      <w:proofErr w:type="spellEnd"/>
+      <w:r>
+        <w:t xml:space="preserve"> -S localhost:</w:t>
       </w:r>
       <w:r>
         <w:t xml:space="preserve"> </w:t>
@@ -941,6 +1559,7 @@
         </w:rPr>
         <w:t xml:space="preserve">Abre una terminal en la carpeta donde tienes tu </w:t>
       </w:r>
+      <w:proofErr w:type="spellStart"/>
       <w:r>
         <w:rPr>
           <w:b/>
@@ -955,12 +1574,29 @@
         </w:rPr>
         <w:t>.php</w:t>
       </w:r>
-      <w:r>
-        <w:rPr>
-          <w:b/>
-          <w:bCs/>
-        </w:rPr>
-        <w:t xml:space="preserve"> script que ejecutara phinfo()</w:t>
+      <w:proofErr w:type="spellEnd"/>
+      <w:r>
+        <w:rPr>
+          <w:b/>
+          <w:bCs/>
+        </w:rPr>
+        <w:t xml:space="preserve"> script que ejecutara </w:t>
+      </w:r>
+      <w:proofErr w:type="spellStart"/>
+      <w:r>
+        <w:rPr>
+          <w:b/>
+          <w:bCs/>
+        </w:rPr>
+        <w:t>phinfo</w:t>
+      </w:r>
+      <w:proofErr w:type="spellEnd"/>
+      <w:r>
+        <w:rPr>
+          <w:b/>
+          <w:bCs/>
+        </w:rPr>
+        <w:t>()</w:t>
       </w:r>
     </w:p>
     <w:p>
@@ -970,15 +1606,32 @@
       <w:r>
         <w:t xml:space="preserve"> </w:t>
       </w:r>
-      <w:r>
-        <w:rPr>
-          <w:b/>
-          <w:bCs/>
-        </w:rPr>
-        <w:t>php -S localhost:8000</w:t>
-      </w:r>
-      <w:r>
-        <w:t xml:space="preserve">  esto crea un servidor de php en el puerto 8000</w:t>
+      <w:proofErr w:type="spellStart"/>
+      <w:r>
+        <w:rPr>
+          <w:b/>
+          <w:bCs/>
+        </w:rPr>
+        <w:t>php</w:t>
+      </w:r>
+      <w:proofErr w:type="spellEnd"/>
+      <w:r>
+        <w:rPr>
+          <w:b/>
+          <w:bCs/>
+        </w:rPr>
+        <w:t xml:space="preserve"> -S localhost:8000</w:t>
+      </w:r>
+      <w:r>
+        <w:t xml:space="preserve">  esto crea un servidor de </w:t>
+      </w:r>
+      <w:proofErr w:type="spellStart"/>
+      <w:r>
+        <w:t>php</w:t>
+      </w:r>
+      <w:proofErr w:type="spellEnd"/>
+      <w:r>
+        <w:t xml:space="preserve"> en el puerto 8000</w:t>
       </w:r>
       <w:r>
         <w:t xml:space="preserve">. </w:t>
@@ -1055,7 +1708,23 @@
           <w:b/>
           <w:bCs/>
         </w:rPr>
-        <w:t>Toda la tabla de phpinfo()</w:t>
+        <w:t xml:space="preserve">Toda la tabla de </w:t>
+      </w:r>
+      <w:proofErr w:type="spellStart"/>
+      <w:r>
+        <w:rPr>
+          <w:b/>
+          <w:bCs/>
+        </w:rPr>
+        <w:t>phpinfo</w:t>
+      </w:r>
+      <w:proofErr w:type="spellEnd"/>
+      <w:r>
+        <w:rPr>
+          <w:b/>
+          <w:bCs/>
+        </w:rPr>
+        <w:t>()</w:t>
       </w:r>
     </w:p>
     <w:p>
@@ -1074,7 +1743,39 @@
           <w:b/>
           <w:bCs/>
         </w:rPr>
-        <w:t>Y Loaded Configuration File correctamente apuntando a php.ini, como:</w:t>
+        <w:t xml:space="preserve">Y </w:t>
+      </w:r>
+      <w:proofErr w:type="spellStart"/>
+      <w:r>
+        <w:rPr>
+          <w:b/>
+          <w:bCs/>
+        </w:rPr>
+        <w:t>Loaded</w:t>
+      </w:r>
+      <w:proofErr w:type="spellEnd"/>
+      <w:r>
+        <w:rPr>
+          <w:b/>
+          <w:bCs/>
+        </w:rPr>
+        <w:t xml:space="preserve"> </w:t>
+      </w:r>
+      <w:proofErr w:type="spellStart"/>
+      <w:r>
+        <w:rPr>
+          <w:b/>
+          <w:bCs/>
+        </w:rPr>
+        <w:t>Configuration</w:t>
+      </w:r>
+      <w:proofErr w:type="spellEnd"/>
+      <w:r>
+        <w:rPr>
+          <w:b/>
+          <w:bCs/>
+        </w:rPr>
+        <w:t xml:space="preserve"> File correctamente apuntando a php.ini, como:</w:t>
       </w:r>
     </w:p>
     <w:p>
@@ -1089,10 +1790,26 @@
         <w:t>Es</w:t>
       </w:r>
       <w:r>
-        <w:t xml:space="preserve"> de tipo Built-in HTTP server igual que el de PHP server</w:t>
-      </w:r>
-      <w:r>
-        <w:t>. Así que el problema no es php server si no la configuración de algún parámetro de VSC o PHP server</w:t>
+        <w:t xml:space="preserve"> de tipo </w:t>
+      </w:r>
+      <w:proofErr w:type="spellStart"/>
+      <w:r>
+        <w:t>Built</w:t>
+      </w:r>
+      <w:proofErr w:type="spellEnd"/>
+      <w:r>
+        <w:t>-in HTTP server igual que el de PHP server</w:t>
+      </w:r>
+      <w:r>
+        <w:t xml:space="preserve">. Así que el problema no es </w:t>
+      </w:r>
+      <w:proofErr w:type="spellStart"/>
+      <w:r>
+        <w:t>php</w:t>
+      </w:r>
+      <w:proofErr w:type="spellEnd"/>
+      <w:r>
+        <w:t xml:space="preserve"> server si no la configuración de algún parámetro de VSC o PHP server</w:t>
       </w:r>
       <w:r>
         <w:t>.</w:t>
@@ -1137,15 +1854,64 @@
               <w:t>el problema</w:t>
             </w:r>
             <w:r>
-              <w:t xml:space="preserve">: en settings de VSC, en el apartado de extensions/PHP Server configuration hay un parámetro llamado </w:t>
-            </w:r>
-            <w:r>
-              <w:rPr>
-                <w:b/>
-                <w:bCs/>
-              </w:rPr>
-              <w:t>PHP Config Path</w:t>
-            </w:r>
+              <w:t xml:space="preserve">: en </w:t>
+            </w:r>
+            <w:proofErr w:type="spellStart"/>
+            <w:r>
+              <w:t>settings</w:t>
+            </w:r>
+            <w:proofErr w:type="spellEnd"/>
+            <w:r>
+              <w:t xml:space="preserve"> de VSC, en el apartado de </w:t>
+            </w:r>
+            <w:proofErr w:type="spellStart"/>
+            <w:r>
+              <w:t>extensions</w:t>
+            </w:r>
+            <w:proofErr w:type="spellEnd"/>
+            <w:r>
+              <w:t xml:space="preserve">/PHP Server </w:t>
+            </w:r>
+            <w:proofErr w:type="spellStart"/>
+            <w:r>
+              <w:t>configuration</w:t>
+            </w:r>
+            <w:proofErr w:type="spellEnd"/>
+            <w:r>
+              <w:t xml:space="preserve"> hay un parámetro llamado </w:t>
+            </w:r>
+            <w:r>
+              <w:rPr>
+                <w:b/>
+                <w:bCs/>
+              </w:rPr>
+              <w:t xml:space="preserve">PHP </w:t>
+            </w:r>
+            <w:proofErr w:type="spellStart"/>
+            <w:r>
+              <w:rPr>
+                <w:b/>
+                <w:bCs/>
+              </w:rPr>
+              <w:t>Config</w:t>
+            </w:r>
+            <w:proofErr w:type="spellEnd"/>
+            <w:r>
+              <w:rPr>
+                <w:b/>
+                <w:bCs/>
+              </w:rPr>
+              <w:t xml:space="preserve"> </w:t>
+            </w:r>
+            <w:proofErr w:type="spellStart"/>
+            <w:r>
+              <w:rPr>
+                <w:b/>
+                <w:bCs/>
+              </w:rPr>
+              <w:t>Path</w:t>
+            </w:r>
+            <w:proofErr w:type="spellEnd"/>
             <w:r>
               <w:rPr>
                 <w:b/>
@@ -1179,7 +1945,23 @@
                 <w:b/>
                 <w:bCs/>
               </w:rPr>
-              <w:t>. Lo he probado y ya me carga el debug en PHP.</w:t>
+              <w:t xml:space="preserve">. Lo he probado y ya me carga el </w:t>
+            </w:r>
+            <w:proofErr w:type="spellStart"/>
+            <w:r>
+              <w:rPr>
+                <w:b/>
+                <w:bCs/>
+              </w:rPr>
+              <w:t>debug</w:t>
+            </w:r>
+            <w:proofErr w:type="spellEnd"/>
+            <w:r>
+              <w:rPr>
+                <w:b/>
+                <w:bCs/>
+              </w:rPr>
+              <w:t xml:space="preserve"> en PHP.</w:t>
             </w:r>
             <w:r>
               <w:rPr>
@@ -1222,7 +2004,39 @@
                 <w:b/>
                 <w:bCs/>
               </w:rPr>
-              <w:t xml:space="preserve"> que sin usar servidor web apache para PHP de XAMPP, ni servidor web de contenedor yoprogramo, me funciona del debug, pero ojo, no </w:t>
+              <w:t xml:space="preserve"> que sin usar servidor web apache para PHP de XAMPP, ni servidor web de contenedor </w:t>
+            </w:r>
+            <w:proofErr w:type="spellStart"/>
+            <w:r>
+              <w:rPr>
+                <w:b/>
+                <w:bCs/>
+              </w:rPr>
+              <w:t>yoprogramo</w:t>
+            </w:r>
+            <w:proofErr w:type="spellEnd"/>
+            <w:r>
+              <w:rPr>
+                <w:b/>
+                <w:bCs/>
+              </w:rPr>
+              <w:t xml:space="preserve">, me funciona del </w:t>
+            </w:r>
+            <w:proofErr w:type="spellStart"/>
+            <w:r>
+              <w:rPr>
+                <w:b/>
+                <w:bCs/>
+              </w:rPr>
+              <w:t>debug</w:t>
+            </w:r>
+            <w:proofErr w:type="spellEnd"/>
+            <w:r>
+              <w:rPr>
+                <w:b/>
+                <w:bCs/>
+              </w:rPr>
+              <w:t xml:space="preserve">, pero ojo, no </w:t>
             </w:r>
             <w:r>
               <w:rPr>
@@ -1236,15 +2050,81 @@
                 <w:b/>
                 <w:bCs/>
               </w:rPr>
-              <w:t xml:space="preserve"> el fichero launch.jason que me dice de crear la 1º vez que se usa el debug en una Folder, no crearlo y darle a Run and Debug, si le creo el launch.jason</w:t>
-            </w:r>
-            <w:r>
-              <w:rPr>
-                <w:b/>
-                <w:bCs/>
-              </w:rPr>
-              <w:t>, PHP debug</w:t>
-            </w:r>
+              <w:t xml:space="preserve"> el fichero </w:t>
+            </w:r>
+            <w:proofErr w:type="spellStart"/>
+            <w:r>
+              <w:rPr>
+                <w:b/>
+                <w:bCs/>
+              </w:rPr>
+              <w:t>launch.jason</w:t>
+            </w:r>
+            <w:proofErr w:type="spellEnd"/>
+            <w:r>
+              <w:rPr>
+                <w:b/>
+                <w:bCs/>
+              </w:rPr>
+              <w:t xml:space="preserve"> que me dice de crear la 1º vez que se usa el </w:t>
+            </w:r>
+            <w:proofErr w:type="spellStart"/>
+            <w:r>
+              <w:rPr>
+                <w:b/>
+                <w:bCs/>
+              </w:rPr>
+              <w:t>debug</w:t>
+            </w:r>
+            <w:proofErr w:type="spellEnd"/>
+            <w:r>
+              <w:rPr>
+                <w:b/>
+                <w:bCs/>
+              </w:rPr>
+              <w:t xml:space="preserve"> en una Folder, no crearlo y darle a Run and </w:t>
+            </w:r>
+            <w:proofErr w:type="spellStart"/>
+            <w:r>
+              <w:rPr>
+                <w:b/>
+                <w:bCs/>
+              </w:rPr>
+              <w:t>Debug</w:t>
+            </w:r>
+            <w:proofErr w:type="spellEnd"/>
+            <w:r>
+              <w:rPr>
+                <w:b/>
+                <w:bCs/>
+              </w:rPr>
+              <w:t xml:space="preserve">, si le creo el </w:t>
+            </w:r>
+            <w:proofErr w:type="spellStart"/>
+            <w:r>
+              <w:rPr>
+                <w:b/>
+                <w:bCs/>
+              </w:rPr>
+              <w:t>launch.jason</w:t>
+            </w:r>
+            <w:proofErr w:type="spellEnd"/>
+            <w:r>
+              <w:rPr>
+                <w:b/>
+                <w:bCs/>
+              </w:rPr>
+              <w:t xml:space="preserve">, PHP </w:t>
+            </w:r>
+            <w:proofErr w:type="spellStart"/>
+            <w:r>
+              <w:rPr>
+                <w:b/>
+                <w:bCs/>
+              </w:rPr>
+              <w:t>debug</w:t>
+            </w:r>
+            <w:proofErr w:type="spellEnd"/>
             <w:r>
               <w:rPr>
                 <w:b/>
@@ -1257,14 +2137,39 @@
                 <w:b/>
                 <w:bCs/>
               </w:rPr>
-              <w:t>se configura en modo listen to xdebug</w:t>
-            </w:r>
-            <w:r>
-              <w:rPr>
-                <w:b/>
-                <w:bCs/>
-              </w:rPr>
-              <w:t xml:space="preserve">, y el debug </w:t>
+              <w:t xml:space="preserve">se configura en modo listen to </w:t>
+            </w:r>
+            <w:proofErr w:type="spellStart"/>
+            <w:r>
+              <w:rPr>
+                <w:b/>
+                <w:bCs/>
+              </w:rPr>
+              <w:t>xdebug</w:t>
+            </w:r>
+            <w:proofErr w:type="spellEnd"/>
+            <w:r>
+              <w:rPr>
+                <w:b/>
+                <w:bCs/>
+              </w:rPr>
+              <w:t xml:space="preserve">, y el </w:t>
+            </w:r>
+            <w:proofErr w:type="spellStart"/>
+            <w:r>
+              <w:rPr>
+                <w:b/>
+                <w:bCs/>
+              </w:rPr>
+              <w:t>debug</w:t>
+            </w:r>
+            <w:proofErr w:type="spellEnd"/>
+            <w:r>
+              <w:rPr>
+                <w:b/>
+                <w:bCs/>
+              </w:rPr>
+              <w:t xml:space="preserve"> </w:t>
             </w:r>
             <w:r>
               <w:rPr>
@@ -1292,14 +2197,39 @@
                 <w:b/>
                 <w:bCs/>
               </w:rPr>
-              <w:t xml:space="preserve"> el debug</w:t>
-            </w:r>
-            <w:r>
-              <w:rPr>
-                <w:b/>
-                <w:bCs/>
-              </w:rPr>
-              <w:t xml:space="preserve">, para que funcione con el launch.jason hay que arrancar XAMPP o del </w:t>
+              <w:t xml:space="preserve"> el </w:t>
+            </w:r>
+            <w:proofErr w:type="spellStart"/>
+            <w:r>
+              <w:rPr>
+                <w:b/>
+                <w:bCs/>
+              </w:rPr>
+              <w:t>debug</w:t>
+            </w:r>
+            <w:proofErr w:type="spellEnd"/>
+            <w:r>
+              <w:rPr>
+                <w:b/>
+                <w:bCs/>
+              </w:rPr>
+              <w:t xml:space="preserve">, para que funcione con el </w:t>
+            </w:r>
+            <w:proofErr w:type="spellStart"/>
+            <w:r>
+              <w:rPr>
+                <w:b/>
+                <w:bCs/>
+              </w:rPr>
+              <w:t>launch.jason</w:t>
+            </w:r>
+            <w:proofErr w:type="spellEnd"/>
+            <w:r>
+              <w:rPr>
+                <w:b/>
+                <w:bCs/>
+              </w:rPr>
+              <w:t xml:space="preserve"> hay que arrancar XAMPP o del </w:t>
             </w:r>
             <w:r>
               <w:rPr>
@@ -1323,12 +2253,21 @@
                 <w:bCs/>
               </w:rPr>
             </w:pPr>
-            <w:r>
-              <w:rPr>
-                <w:b/>
-                <w:bCs/>
-              </w:rPr>
-              <w:t>Launch.json siempre es creado en el Fol</w:t>
+            <w:proofErr w:type="spellStart"/>
+            <w:r>
+              <w:rPr>
+                <w:b/>
+                <w:bCs/>
+              </w:rPr>
+              <w:t>Launch.json</w:t>
+            </w:r>
+            <w:proofErr w:type="spellEnd"/>
+            <w:r>
+              <w:rPr>
+                <w:b/>
+                <w:bCs/>
+              </w:rPr>
+              <w:t xml:space="preserve"> siempre es creado en el Fol</w:t>
             </w:r>
             <w:r>
               <w:rPr>
@@ -1423,7 +2362,23 @@
                 <w:b/>
                 <w:bCs/>
               </w:rPr>
-              <w:t xml:space="preserve"> Run and Debug (Ejecutar y depurar)</w:t>
+              <w:t xml:space="preserve"> Run and </w:t>
+            </w:r>
+            <w:proofErr w:type="spellStart"/>
+            <w:r>
+              <w:rPr>
+                <w:b/>
+                <w:bCs/>
+              </w:rPr>
+              <w:t>Debug</w:t>
+            </w:r>
+            <w:proofErr w:type="spellEnd"/>
+            <w:r>
+              <w:rPr>
+                <w:b/>
+                <w:bCs/>
+              </w:rPr>
+              <w:t xml:space="preserve"> (Ejecutar y depurar)</w:t>
             </w:r>
           </w:p>
           <w:p>
@@ -1461,7 +2416,23 @@
                 <w:b/>
                 <w:bCs/>
               </w:rPr>
-              <w:t>VS Code crea internamente una configuración por defecto basada en las extensiones instaladas, en este caso la extensión PHP Debug.</w:t>
+              <w:t xml:space="preserve">VS Code crea internamente una configuración por defecto basada en las extensiones instaladas, en este caso la extensión PHP </w:t>
+            </w:r>
+            <w:proofErr w:type="spellStart"/>
+            <w:r>
+              <w:rPr>
+                <w:b/>
+                <w:bCs/>
+              </w:rPr>
+              <w:t>Debug</w:t>
+            </w:r>
+            <w:proofErr w:type="spellEnd"/>
+            <w:r>
+              <w:rPr>
+                <w:b/>
+                <w:bCs/>
+              </w:rPr>
+              <w:t>.</w:t>
             </w:r>
           </w:p>
           <w:p>
@@ -1484,7 +2455,23 @@
                 <w:b/>
                 <w:bCs/>
               </w:rPr>
-              <w:t xml:space="preserve"> Aunque no veas el archivo launch.json en tu carpeta, VS Code está utilizando una configuración predeterminada como si lo tuviera, algo como esto:</w:t>
+              <w:t xml:space="preserve"> Aunque no veas el archivo </w:t>
+            </w:r>
+            <w:proofErr w:type="spellStart"/>
+            <w:r>
+              <w:rPr>
+                <w:b/>
+                <w:bCs/>
+              </w:rPr>
+              <w:t>launch.json</w:t>
+            </w:r>
+            <w:proofErr w:type="spellEnd"/>
+            <w:r>
+              <w:rPr>
+                <w:b/>
+                <w:bCs/>
+              </w:rPr>
+              <w:t xml:space="preserve"> en tu carpeta, VS Code está utilizando una configuración predeterminada como si lo tuviera, algo como esto:</w:t>
             </w:r>
           </w:p>
           <w:p>
@@ -1575,7 +2562,23 @@
                 <w:b/>
                 <w:bCs/>
               </w:rPr>
-              <w:t>"port": 9003</w:t>
+              <w:t>"</w:t>
+            </w:r>
+            <w:proofErr w:type="spellStart"/>
+            <w:r>
+              <w:rPr>
+                <w:b/>
+                <w:bCs/>
+              </w:rPr>
+              <w:t>port</w:t>
+            </w:r>
+            <w:proofErr w:type="spellEnd"/>
+            <w:r>
+              <w:rPr>
+                <w:b/>
+                <w:bCs/>
+              </w:rPr>
+              <w:t>": 9003</w:t>
             </w:r>
           </w:p>
           <w:p>
@@ -1633,7 +2636,23 @@
                 <w:b/>
                 <w:bCs/>
               </w:rPr>
-              <w:t>La extensión PHP Debug instalada.</w:t>
+              <w:t xml:space="preserve">La extensión PHP </w:t>
+            </w:r>
+            <w:proofErr w:type="spellStart"/>
+            <w:r>
+              <w:rPr>
+                <w:b/>
+                <w:bCs/>
+              </w:rPr>
+              <w:t>Debug</w:t>
+            </w:r>
+            <w:proofErr w:type="spellEnd"/>
+            <w:r>
+              <w:rPr>
+                <w:b/>
+                <w:bCs/>
+              </w:rPr>
+              <w:t xml:space="preserve"> instalada.</w:t>
             </w:r>
           </w:p>
           <w:p>
@@ -1662,7 +2681,23 @@
                 <w:b/>
                 <w:bCs/>
               </w:rPr>
-              <w:t>Y posiblemente Xdebug ya funcionando en tu entorno.</w:t>
+              <w:t xml:space="preserve">Y posiblemente </w:t>
+            </w:r>
+            <w:proofErr w:type="spellStart"/>
+            <w:r>
+              <w:rPr>
+                <w:b/>
+                <w:bCs/>
+              </w:rPr>
+              <w:t>Xdebug</w:t>
+            </w:r>
+            <w:proofErr w:type="spellEnd"/>
+            <w:r>
+              <w:rPr>
+                <w:b/>
+                <w:bCs/>
+              </w:rPr>
+              <w:t xml:space="preserve"> ya funcionando en tu entorno.</w:t>
             </w:r>
           </w:p>
           <w:p>
@@ -1700,7 +2735,23 @@
                 <w:b/>
                 <w:bCs/>
               </w:rPr>
-              <w:t xml:space="preserve"> ¿Qué pasa si luego creas un launch.json?</w:t>
+              <w:t xml:space="preserve"> ¿Qué pasa si luego creas un </w:t>
+            </w:r>
+            <w:proofErr w:type="spellStart"/>
+            <w:r>
+              <w:rPr>
+                <w:b/>
+                <w:bCs/>
+              </w:rPr>
+              <w:t>launch.json</w:t>
+            </w:r>
+            <w:proofErr w:type="spellEnd"/>
+            <w:r>
+              <w:rPr>
+                <w:b/>
+                <w:bCs/>
+              </w:rPr>
+              <w:t>?</w:t>
             </w:r>
             <w:r>
               <w:rPr>
@@ -1744,8 +2795,17 @@
                 <w:b/>
                 <w:bCs/>
               </w:rPr>
-              <w:t>Esto es útil cuando necesitas más control: rutas específicas, parámetros, entornos personalizados, etc</w:t>
-            </w:r>
+              <w:t xml:space="preserve">Esto es útil cuando necesitas más control: rutas específicas, parámetros, entornos personalizados, </w:t>
+            </w:r>
+            <w:proofErr w:type="spellStart"/>
+            <w:r>
+              <w:rPr>
+                <w:b/>
+                <w:bCs/>
+              </w:rPr>
+              <w:t>etc</w:t>
+            </w:r>
+            <w:proofErr w:type="spellEnd"/>
           </w:p>
           <w:p>
             <w:pPr>
@@ -1770,14 +2830,32 @@
                 <w:bCs/>
                 <w:u w:val="single"/>
               </w:rPr>
-              <w:t xml:space="preserve">ara usar PHP debug con XAMPP o contenedor debo primero abrir el folder correspondiente a donde ejecuta los script XAMPP </w:t>
-            </w:r>
+              <w:t xml:space="preserve">ara usar PHP </w:t>
+            </w:r>
+            <w:proofErr w:type="spellStart"/>
             <w:r>
               <w:rPr>
                 <w:b/>
                 <w:bCs/>
                 <w:u w:val="single"/>
               </w:rPr>
+              <w:t>debug</w:t>
+            </w:r>
+            <w:proofErr w:type="spellEnd"/>
+            <w:r>
+              <w:rPr>
+                <w:b/>
+                <w:bCs/>
+                <w:u w:val="single"/>
+              </w:rPr>
+              <w:t xml:space="preserve"> con XAMPP o contenedor debo primero abrir el folder correspondiente a donde ejecuta los script XAMPP </w:t>
+            </w:r>
+            <w:r>
+              <w:rPr>
+                <w:b/>
+                <w:bCs/>
+                <w:u w:val="single"/>
+              </w:rPr>
               <w:t>(</w:t>
             </w:r>
             <w:r>
@@ -1810,7 +2888,25 @@
                 <w:bCs/>
                 <w:u w:val="single"/>
               </w:rPr>
-              <w:t xml:space="preserve"> (en mi caso para el contendor yoprogramo es </w:t>
+              <w:t xml:space="preserve"> (en mi caso para el contendor </w:t>
+            </w:r>
+            <w:proofErr w:type="spellStart"/>
+            <w:r>
+              <w:rPr>
+                <w:b/>
+                <w:bCs/>
+                <w:u w:val="single"/>
+              </w:rPr>
+              <w:t>yoprogramo</w:t>
+            </w:r>
+            <w:proofErr w:type="spellEnd"/>
+            <w:r>
+              <w:rPr>
+                <w:b/>
+                <w:bCs/>
+                <w:u w:val="single"/>
+              </w:rPr>
+              <w:t xml:space="preserve"> es </w:t>
             </w:r>
             <w:r>
               <w:rPr>
@@ -1877,7 +2973,23 @@
                 <w:b/>
                 <w:bCs/>
               </w:rPr>
-              <w:t xml:space="preserve">, y la instrucción de php </w:t>
+              <w:t xml:space="preserve">, y la instrucción de </w:t>
+            </w:r>
+            <w:proofErr w:type="spellStart"/>
+            <w:r>
+              <w:rPr>
+                <w:b/>
+                <w:bCs/>
+              </w:rPr>
+              <w:t>php</w:t>
+            </w:r>
+            <w:proofErr w:type="spellEnd"/>
+            <w:r>
+              <w:rPr>
+                <w:b/>
+                <w:bCs/>
+              </w:rPr>
+              <w:t xml:space="preserve"> </w:t>
             </w:r>
             <w:r>
               <w:rPr>
@@ -1948,7 +3060,23 @@
                 <w:b/>
                 <w:bCs/>
               </w:rPr>
-              <w:t xml:space="preserve">sin launch.json, </w:t>
+              <w:t xml:space="preserve">sin </w:t>
+            </w:r>
+            <w:proofErr w:type="spellStart"/>
+            <w:r>
+              <w:rPr>
+                <w:b/>
+                <w:bCs/>
+              </w:rPr>
+              <w:t>launch.json</w:t>
+            </w:r>
+            <w:proofErr w:type="spellEnd"/>
+            <w:r>
+              <w:rPr>
+                <w:b/>
+                <w:bCs/>
+              </w:rPr>
+              <w:t xml:space="preserve">, </w:t>
             </w:r>
             <w:r>
               <w:rPr>
@@ -1989,7 +3117,15 @@
               </w:numPr>
             </w:pPr>
             <w:r>
-              <w:t>Que el launch.json no este creado</w:t>
+              <w:t xml:space="preserve">Que el </w:t>
+            </w:r>
+            <w:proofErr w:type="spellStart"/>
+            <w:r>
+              <w:t>launch.json</w:t>
+            </w:r>
+            <w:proofErr w:type="spellEnd"/>
+            <w:r>
+              <w:t xml:space="preserve"> no este creado</w:t>
             </w:r>
             <w:r>
               <w:t>.</w:t>
@@ -1997,7 +3133,39 @@
           </w:p>
           <w:p>
             <w:r>
-              <w:t xml:space="preserve">PORQUE si se crea, aparece la opción listen to xdebug y esa opción solo funciona para servidores web con php tipo buildin o apache o gnix, servidores </w:t>
+              <w:t xml:space="preserve">PORQUE si se crea, aparece la opción listen to </w:t>
+            </w:r>
+            <w:proofErr w:type="spellStart"/>
+            <w:r>
+              <w:t>xdebug</w:t>
+            </w:r>
+            <w:proofErr w:type="spellEnd"/>
+            <w:r>
+              <w:t xml:space="preserve"> y esa opción solo funciona para servidores web con </w:t>
+            </w:r>
+            <w:proofErr w:type="spellStart"/>
+            <w:r>
+              <w:t>php</w:t>
+            </w:r>
+            <w:proofErr w:type="spellEnd"/>
+            <w:r>
+              <w:t xml:space="preserve"> tipo </w:t>
+            </w:r>
+            <w:proofErr w:type="spellStart"/>
+            <w:r>
+              <w:t>buildin</w:t>
+            </w:r>
+            <w:proofErr w:type="spellEnd"/>
+            <w:r>
+              <w:t xml:space="preserve"> o apache o </w:t>
+            </w:r>
+            <w:proofErr w:type="spellStart"/>
+            <w:r>
+              <w:t>gnix</w:t>
+            </w:r>
+            <w:proofErr w:type="spellEnd"/>
+            <w:r>
+              <w:t xml:space="preserve">, servidores </w:t>
             </w:r>
             <w:r>
               <w:t>web reales.</w:t>
@@ -2011,14 +3179,40 @@
               </w:rPr>
             </w:pPr>
             <w:r>
-              <w:t>Pero PHP server crea un servidor tipo cli-server</w:t>
-            </w:r>
-            <w:r>
-              <w:t xml:space="preserve"> embebido en php</w:t>
-            </w:r>
-            <w:r>
-              <w:t>, y para eso no se puede usar listen to xdebug, así que no se puede crear el launch.jason</w:t>
-            </w:r>
+              <w:t xml:space="preserve">Pero PHP server crea un servidor tipo </w:t>
+            </w:r>
+            <w:proofErr w:type="spellStart"/>
+            <w:r>
+              <w:t>cli</w:t>
+            </w:r>
+            <w:proofErr w:type="spellEnd"/>
+            <w:r>
+              <w:t>-server</w:t>
+            </w:r>
+            <w:r>
+              <w:t xml:space="preserve"> embebido en </w:t>
+            </w:r>
+            <w:proofErr w:type="spellStart"/>
+            <w:r>
+              <w:t>php</w:t>
+            </w:r>
+            <w:proofErr w:type="spellEnd"/>
+            <w:r>
+              <w:t xml:space="preserve">, y para eso no se puede usar listen to </w:t>
+            </w:r>
+            <w:proofErr w:type="spellStart"/>
+            <w:r>
+              <w:t>xdebug</w:t>
+            </w:r>
+            <w:proofErr w:type="spellEnd"/>
+            <w:r>
+              <w:t xml:space="preserve">, así que no se puede crear el </w:t>
+            </w:r>
+            <w:proofErr w:type="spellStart"/>
+            <w:r>
+              <w:t>launch.jason</w:t>
+            </w:r>
+            <w:proofErr w:type="spellEnd"/>
             <w:r>
               <w:rPr>
                 <w:b/>
@@ -2039,12 +3233,52 @@
                 <w:b/>
                 <w:bCs/>
               </w:rPr>
-              <w:t>No es necesario clic botón derecho/PHPsever: server proyect para que se vean las variables.</w:t>
+              <w:t>No es necesario clic botón derecho/</w:t>
+            </w:r>
+            <w:proofErr w:type="spellStart"/>
+            <w:r>
+              <w:rPr>
+                <w:b/>
+                <w:bCs/>
+              </w:rPr>
+              <w:t>PHPsever</w:t>
+            </w:r>
+            <w:proofErr w:type="spellEnd"/>
+            <w:r>
+              <w:rPr>
+                <w:b/>
+                <w:bCs/>
+              </w:rPr>
+              <w:t xml:space="preserve">: server </w:t>
+            </w:r>
+            <w:proofErr w:type="spellStart"/>
+            <w:r>
+              <w:rPr>
+                <w:b/>
+                <w:bCs/>
+              </w:rPr>
+              <w:t>proyect</w:t>
+            </w:r>
+            <w:proofErr w:type="spellEnd"/>
+            <w:r>
+              <w:rPr>
+                <w:b/>
+                <w:bCs/>
+              </w:rPr>
+              <w:t xml:space="preserve"> para que se vean las variables.</w:t>
             </w:r>
           </w:p>
           <w:p>
             <w:r>
-              <w:t>Requisito para que funcione el botón derecho PHP server: server proyect que el script y el Folder estén en el mismo sitio.</w:t>
+              <w:t xml:space="preserve">Requisito para que funcione el botón derecho PHP server: server </w:t>
+            </w:r>
+            <w:proofErr w:type="spellStart"/>
+            <w:r>
+              <w:t>proyect</w:t>
+            </w:r>
+            <w:proofErr w:type="spellEnd"/>
+            <w:r>
+              <w:t xml:space="preserve"> que el script y el Folder estén en el mismo sitio.</w:t>
             </w:r>
           </w:p>
         </w:tc>
@@ -2219,10 +3453,23 @@
               <w:t xml:space="preserve"> similar a </w:t>
             </w:r>
             <w:r>
-              <w:t>Run and Debug</w:t>
-            </w:r>
-            <w:r>
-              <w:t xml:space="preserve">, esta en </w:t>
+              <w:t xml:space="preserve">Run and </w:t>
+            </w:r>
+            <w:proofErr w:type="spellStart"/>
+            <w:r>
+              <w:t>Debug</w:t>
+            </w:r>
+            <w:proofErr w:type="spellEnd"/>
+            <w:r>
+              <w:t xml:space="preserve">, </w:t>
+            </w:r>
+            <w:proofErr w:type="spellStart"/>
+            <w:r>
+              <w:t>esta</w:t>
+            </w:r>
+            <w:proofErr w:type="spellEnd"/>
+            <w:r>
+              <w:t xml:space="preserve"> en </w:t>
             </w:r>
             <w:r>
               <w:t xml:space="preserve">VSC en la ventana del script </w:t>
@@ -2316,7 +3563,15 @@
     </w:p>
     <w:p>
       <w:r>
-        <w:t xml:space="preserve">Pinchando en la flechita que hay junto al PLAY sale esto y en Debug PHP </w:t>
+        <w:t xml:space="preserve">Pinchando en la flechita que hay junto al PLAY sale esto y en </w:t>
+      </w:r>
+      <w:proofErr w:type="spellStart"/>
+      <w:r>
+        <w:t>Debug</w:t>
+      </w:r>
+      <w:proofErr w:type="spellEnd"/>
+      <w:r>
+        <w:t xml:space="preserve"> PHP </w:t>
       </w:r>
     </w:p>
     <w:p>
@@ -2327,10 +3582,119 @@
         </w:rPr>
       </w:pPr>
       <w:r>
-        <w:t xml:space="preserve">Conclusiones: siempre que le doy a run and debug, sea con servidor creado por PHP server, servidor de XAMPP o servidor en contenedor, se esta usando la extencion PHP debug que escucha por el puerto 9003 a la librería xdebug. </w:t>
-      </w:r>
-      <w:r>
-        <w:t>Asi que cuando se esta depurando con el Run and Debug sin usar launch.json es porque PHP Debug por defecto escucha por el puerto 9003, y además al darle a Run and Debug, VSC crea el servidor embabido de php con el php.exe de la carpeta de XAMPP, esto esta comprobado porque si cambio el nombre a la carpeta deja de funcionar, sin embargo si cambio el puerto 9003 del pho.ini, no deja de funcionar, y tiene que ser que por defecto xdebug.dll si no se le especifica puerto usara el 9003.</w:t>
+        <w:t xml:space="preserve">Conclusiones: siempre que le doy a run and </w:t>
+      </w:r>
+      <w:proofErr w:type="spellStart"/>
+      <w:r>
+        <w:t>debug</w:t>
+      </w:r>
+      <w:proofErr w:type="spellEnd"/>
+      <w:r>
+        <w:t xml:space="preserve">, sea con servidor creado por PHP server, servidor de XAMPP o servidor en contenedor, se </w:t>
+      </w:r>
+      <w:proofErr w:type="spellStart"/>
+      <w:r>
+        <w:t>esta</w:t>
+      </w:r>
+      <w:proofErr w:type="spellEnd"/>
+      <w:r>
+        <w:t xml:space="preserve"> usando la </w:t>
+      </w:r>
+      <w:proofErr w:type="spellStart"/>
+      <w:r>
+        <w:t>extencion</w:t>
+      </w:r>
+      <w:proofErr w:type="spellEnd"/>
+      <w:r>
+        <w:t xml:space="preserve"> PHP </w:t>
+      </w:r>
+      <w:proofErr w:type="spellStart"/>
+      <w:r>
+        <w:t>debug</w:t>
+      </w:r>
+      <w:proofErr w:type="spellEnd"/>
+      <w:r>
+        <w:t xml:space="preserve"> que escucha por el puerto 9003 a la librería </w:t>
+      </w:r>
+      <w:proofErr w:type="spellStart"/>
+      <w:r>
+        <w:t>xdebug</w:t>
+      </w:r>
+      <w:proofErr w:type="spellEnd"/>
+      <w:r>
+        <w:t xml:space="preserve">. </w:t>
+      </w:r>
+      <w:proofErr w:type="spellStart"/>
+      <w:r>
+        <w:t>Asi</w:t>
+      </w:r>
+      <w:proofErr w:type="spellEnd"/>
+      <w:r>
+        <w:t xml:space="preserve"> que cuando se </w:t>
+      </w:r>
+      <w:proofErr w:type="spellStart"/>
+      <w:r>
+        <w:t>esta</w:t>
+      </w:r>
+      <w:proofErr w:type="spellEnd"/>
+      <w:r>
+        <w:t xml:space="preserve"> depurando con el Run and </w:t>
+      </w:r>
+      <w:proofErr w:type="spellStart"/>
+      <w:r>
+        <w:t>Debug</w:t>
+      </w:r>
+      <w:proofErr w:type="spellEnd"/>
+      <w:r>
+        <w:t xml:space="preserve"> sin usar </w:t>
+      </w:r>
+      <w:proofErr w:type="spellStart"/>
+      <w:r>
+        <w:t>launch.json</w:t>
+      </w:r>
+      <w:proofErr w:type="spellEnd"/>
+      <w:r>
+        <w:t xml:space="preserve"> es porque PHP </w:t>
+      </w:r>
+      <w:proofErr w:type="spellStart"/>
+      <w:r>
+        <w:t>Debug</w:t>
+      </w:r>
+      <w:proofErr w:type="spellEnd"/>
+      <w:r>
+        <w:t xml:space="preserve"> por defecto escucha por el puerto 9003, y además al darle a Run and </w:t>
+      </w:r>
+      <w:proofErr w:type="spellStart"/>
+      <w:r>
+        <w:t>Debug</w:t>
+      </w:r>
+      <w:proofErr w:type="spellEnd"/>
+      <w:r>
+        <w:t xml:space="preserve">, VSC crea el servidor </w:t>
+      </w:r>
+      <w:proofErr w:type="spellStart"/>
+      <w:r>
+        <w:t>embabido</w:t>
+      </w:r>
+      <w:proofErr w:type="spellEnd"/>
+      <w:r>
+        <w:t xml:space="preserve"> de </w:t>
+      </w:r>
+      <w:proofErr w:type="spellStart"/>
+      <w:r>
+        <w:t>php</w:t>
+      </w:r>
+      <w:proofErr w:type="spellEnd"/>
+      <w:r>
+        <w:t xml:space="preserve"> con el php.exe de la carpeta de XAMPP, esto </w:t>
+      </w:r>
+      <w:proofErr w:type="spellStart"/>
+      <w:r>
+        <w:t>esta</w:t>
+      </w:r>
+      <w:proofErr w:type="spellEnd"/>
+      <w:r>
+        <w:t xml:space="preserve"> comprobado porque si cambio el nombre a la carpeta deja de funcionar, sin embargo si cambio el puerto 9003 del pho.ini, no deja de funcionar, y tiene que ser que por defecto xdebug.dll si no se le especifica puerto usara el 9003.</w:t>
       </w:r>
     </w:p>
     <w:p>
@@ -2431,7 +3795,15 @@
           <w:b/>
           <w:bCs/>
         </w:rPr>
-        <w:t xml:space="preserve"> en una carpeta local y se ejecuta en local, aunque luego hay servidor web que escucha un puerto y si le copias un script</w:t>
+        <w:t xml:space="preserve"> en una carpeta local y se ejecuta en local, aunque luego hay servidor web que escucha un puerto y si le copias un </w:t>
+      </w:r>
+      <w:proofErr w:type="spellStart"/>
+      <w:r>
+        <w:rPr>
+          <w:b/>
+          <w:bCs/>
+        </w:rPr>
+        <w:t>script</w:t>
       </w:r>
       <w:r>
         <w:rPr>
@@ -2445,7 +3817,47 @@
           <w:b/>
           <w:bCs/>
         </w:rPr>
-        <w:t xml:space="preserve">php en su carpeta de trabajo y te vas al navegador y pones localhost:puerto/nombre.php lo va a ejecutar, pero todo </w:t>
+        <w:t>php</w:t>
+      </w:r>
+      <w:proofErr w:type="spellEnd"/>
+      <w:r>
+        <w:rPr>
+          <w:b/>
+          <w:bCs/>
+        </w:rPr>
+        <w:t xml:space="preserve"> en su carpeta de trabajo y te vas al navegador y pones </w:t>
+      </w:r>
+      <w:proofErr w:type="spellStart"/>
+      <w:r>
+        <w:rPr>
+          <w:b/>
+          <w:bCs/>
+        </w:rPr>
+        <w:t>localhost:puerto</w:t>
+      </w:r>
+      <w:proofErr w:type="spellEnd"/>
+      <w:r>
+        <w:rPr>
+          <w:b/>
+          <w:bCs/>
+        </w:rPr>
+        <w:t>/</w:t>
+      </w:r>
+      <w:proofErr w:type="spellStart"/>
+      <w:r>
+        <w:rPr>
+          <w:b/>
+          <w:bCs/>
+        </w:rPr>
+        <w:t>nombre.php</w:t>
+      </w:r>
+      <w:proofErr w:type="spellEnd"/>
+      <w:r>
+        <w:rPr>
+          <w:b/>
+          <w:bCs/>
+        </w:rPr>
+        <w:t xml:space="preserve"> lo va a ejecutar, pero todo </w:t>
       </w:r>
       <w:r>
         <w:rPr>
@@ -2459,7 +3871,39 @@
           <w:b/>
           <w:bCs/>
         </w:rPr>
-        <w:t xml:space="preserve"> en local. Con lo que la extensión PHPdebug de VSC se comunica con PHP.exe en local, así no se necesita mapping de rutas como sucede cuando PHP.exe se ejecuta en un contenedor</w:t>
+        <w:t xml:space="preserve"> en local. Con lo que la extensión </w:t>
+      </w:r>
+      <w:proofErr w:type="spellStart"/>
+      <w:r>
+        <w:rPr>
+          <w:b/>
+          <w:bCs/>
+        </w:rPr>
+        <w:t>PHPdebug</w:t>
+      </w:r>
+      <w:proofErr w:type="spellEnd"/>
+      <w:r>
+        <w:rPr>
+          <w:b/>
+          <w:bCs/>
+        </w:rPr>
+        <w:t xml:space="preserve"> de VSC se comunica con PHP.exe en local, así no se necesita </w:t>
+      </w:r>
+      <w:proofErr w:type="spellStart"/>
+      <w:r>
+        <w:rPr>
+          <w:b/>
+          <w:bCs/>
+        </w:rPr>
+        <w:t>mapping</w:t>
+      </w:r>
+      <w:proofErr w:type="spellEnd"/>
+      <w:r>
+        <w:rPr>
+          <w:b/>
+          <w:bCs/>
+        </w:rPr>
+        <w:t xml:space="preserve"> de rutas como sucede cuando PHP.exe se ejecuta en un contenedor</w:t>
       </w:r>
       <w:r>
         <w:rPr>
@@ -2480,7 +3924,23 @@
           <w:b/>
           <w:bCs/>
         </w:rPr>
-        <w:t xml:space="preserve">. En XaMPP </w:t>
+        <w:t xml:space="preserve">. En </w:t>
+      </w:r>
+      <w:proofErr w:type="spellStart"/>
+      <w:r>
+        <w:rPr>
+          <w:b/>
+          <w:bCs/>
+        </w:rPr>
+        <w:t>XaMPP</w:t>
+      </w:r>
+      <w:proofErr w:type="spellEnd"/>
+      <w:r>
+        <w:rPr>
+          <w:b/>
+          <w:bCs/>
+        </w:rPr>
+        <w:t xml:space="preserve"> </w:t>
       </w:r>
       <w:r>
         <w:rPr>
@@ -2945,8 +4405,13 @@
       </w:r>
     </w:p>
     <w:p>
-      <w:r>
-        <w:t>xdebug.idekey = VSCODE</w:t>
+      <w:proofErr w:type="spellStart"/>
+      <w:r>
+        <w:t>xdebug.idekey</w:t>
+      </w:r>
+      <w:proofErr w:type="spellEnd"/>
+      <w:r>
+        <w:t xml:space="preserve"> = VSCODE</w:t>
       </w:r>
     </w:p>
     <w:p>
@@ -3077,7 +4542,15 @@
         <w:t xml:space="preserve"> </w:t>
       </w:r>
       <w:r>
-        <w:t>(php DEBUGER)</w:t>
+        <w:t>(</w:t>
+      </w:r>
+      <w:proofErr w:type="spellStart"/>
+      <w:r>
+        <w:t>php</w:t>
+      </w:r>
+      <w:proofErr w:type="spellEnd"/>
+      <w:r>
+        <w:t xml:space="preserve"> DEBUGER)</w:t>
       </w:r>
       <w:r>
         <w:t xml:space="preserve"> Y LA PRIMERA VEZ SALE QUE </w:t>
@@ -3294,7 +4767,23 @@
           <w:b/>
           <w:bCs/>
         </w:rPr>
-        <w:t xml:space="preserve"> que es el servidor que crea PHPserver o poner en el navegador </w:t>
+        <w:t xml:space="preserve"> que es el servidor que crea </w:t>
+      </w:r>
+      <w:proofErr w:type="spellStart"/>
+      <w:r>
+        <w:rPr>
+          <w:b/>
+          <w:bCs/>
+        </w:rPr>
+        <w:t>PHPserver</w:t>
+      </w:r>
+      <w:proofErr w:type="spellEnd"/>
+      <w:r>
+        <w:rPr>
+          <w:b/>
+          <w:bCs/>
+        </w:rPr>
+        <w:t xml:space="preserve"> o poner en el navegador </w:t>
       </w:r>
       <w:hyperlink r:id="rId22" w:history="1">
         <w:r>
@@ -3311,7 +4800,55 @@
           <w:b/>
           <w:bCs/>
         </w:rPr>
-        <w:t xml:space="preserve"> que hace lo mismo que lo anterior pero en el servidor de XAMPP. Al final para que se ven las variables usando PHPdebug hay que ejecutar el script en algún servidor web de php que tenga xdebug, y como php.ini de ese php.exe tiene puesto que se comunique con el puerto 9003, pues env</w:t>
+        <w:t xml:space="preserve"> que hace lo mismo que lo anterior pero en el servidor de XAMPP. Al final para que se ven las variables usando </w:t>
+      </w:r>
+      <w:proofErr w:type="spellStart"/>
+      <w:r>
+        <w:rPr>
+          <w:b/>
+          <w:bCs/>
+        </w:rPr>
+        <w:t>PHPdebug</w:t>
+      </w:r>
+      <w:proofErr w:type="spellEnd"/>
+      <w:r>
+        <w:rPr>
+          <w:b/>
+          <w:bCs/>
+        </w:rPr>
+        <w:t xml:space="preserve"> hay que ejecutar el script en algún servidor web de </w:t>
+      </w:r>
+      <w:proofErr w:type="spellStart"/>
+      <w:r>
+        <w:rPr>
+          <w:b/>
+          <w:bCs/>
+        </w:rPr>
+        <w:t>php</w:t>
+      </w:r>
+      <w:proofErr w:type="spellEnd"/>
+      <w:r>
+        <w:rPr>
+          <w:b/>
+          <w:bCs/>
+        </w:rPr>
+        <w:t xml:space="preserve"> que tenga </w:t>
+      </w:r>
+      <w:proofErr w:type="spellStart"/>
+      <w:r>
+        <w:rPr>
+          <w:b/>
+          <w:bCs/>
+        </w:rPr>
+        <w:t>xdebug</w:t>
+      </w:r>
+      <w:proofErr w:type="spellEnd"/>
+      <w:r>
+        <w:rPr>
+          <w:b/>
+          <w:bCs/>
+        </w:rPr>
+        <w:t>, y como php.ini de ese php.exe tiene puesto que se comunique con el puerto 9003, pues env</w:t>
       </w:r>
       <w:r>
         <w:rPr>
@@ -3325,7 +4862,55 @@
           <w:b/>
           <w:bCs/>
         </w:rPr>
-        <w:t xml:space="preserve">a a PHPdebug valores de variables. El php.ini es el mismo en XAMP y en PHPserver (La extensión PHP server se ha configurado para que ejecute el php.exe de xampp) </w:t>
+        <w:t xml:space="preserve">a a </w:t>
+      </w:r>
+      <w:proofErr w:type="spellStart"/>
+      <w:r>
+        <w:rPr>
+          <w:b/>
+          <w:bCs/>
+        </w:rPr>
+        <w:t>PHPdebug</w:t>
+      </w:r>
+      <w:proofErr w:type="spellEnd"/>
+      <w:r>
+        <w:rPr>
+          <w:b/>
+          <w:bCs/>
+        </w:rPr>
+        <w:t xml:space="preserve"> valores de variables. El php.ini es el mismo en XAMP y en </w:t>
+      </w:r>
+      <w:proofErr w:type="spellStart"/>
+      <w:r>
+        <w:rPr>
+          <w:b/>
+          <w:bCs/>
+        </w:rPr>
+        <w:t>PHPserver</w:t>
+      </w:r>
+      <w:proofErr w:type="spellEnd"/>
+      <w:r>
+        <w:rPr>
+          <w:b/>
+          <w:bCs/>
+        </w:rPr>
+        <w:t xml:space="preserve"> (La extensión PHP server se ha configurado para que ejecute el php.exe de </w:t>
+      </w:r>
+      <w:proofErr w:type="spellStart"/>
+      <w:r>
+        <w:rPr>
+          <w:b/>
+          <w:bCs/>
+        </w:rPr>
+        <w:t>xampp</w:t>
+      </w:r>
+      <w:proofErr w:type="spellEnd"/>
+      <w:r>
+        <w:rPr>
+          <w:b/>
+          <w:bCs/>
+        </w:rPr>
+        <w:t xml:space="preserve">) </w:t>
       </w:r>
     </w:p>
     <w:p>
@@ -3342,14 +4927,32 @@
           <w:bCs/>
           <w:u w:val="single"/>
         </w:rPr>
-        <w:t xml:space="preserve">Así que para usar PHP debug con XAMPP o contenedor debo primero abrir el folder correspondiente a donde ejecuta los script XAMPP </w:t>
-      </w:r>
+        <w:t xml:space="preserve">Así que para usar PHP </w:t>
+      </w:r>
+      <w:proofErr w:type="spellStart"/>
       <w:r>
         <w:rPr>
           <w:b/>
           <w:bCs/>
           <w:u w:val="single"/>
         </w:rPr>
+        <w:t>debug</w:t>
+      </w:r>
+      <w:proofErr w:type="spellEnd"/>
+      <w:r>
+        <w:rPr>
+          <w:b/>
+          <w:bCs/>
+          <w:u w:val="single"/>
+        </w:rPr>
+        <w:t xml:space="preserve"> con XAMPP o contenedor debo primero abrir el folder correspondiente a donde ejecuta los script XAMPP </w:t>
+      </w:r>
+      <w:r>
+        <w:rPr>
+          <w:b/>
+          <w:bCs/>
+          <w:u w:val="single"/>
+        </w:rPr>
         <w:t>(</w:t>
       </w:r>
       <w:r>
@@ -3382,7 +4985,25 @@
           <w:bCs/>
           <w:u w:val="single"/>
         </w:rPr>
-        <w:t xml:space="preserve"> (en mi caso para el contendor yoprogramo es </w:t>
+        <w:t xml:space="preserve"> (en mi caso para el contendor </w:t>
+      </w:r>
+      <w:proofErr w:type="spellStart"/>
+      <w:r>
+        <w:rPr>
+          <w:b/>
+          <w:bCs/>
+          <w:u w:val="single"/>
+        </w:rPr>
+        <w:t>yoprogramo</w:t>
+      </w:r>
+      <w:proofErr w:type="spellEnd"/>
+      <w:r>
+        <w:rPr>
+          <w:b/>
+          <w:bCs/>
+          <w:u w:val="single"/>
+        </w:rPr>
+        <w:t xml:space="preserve"> es </w:t>
       </w:r>
       <w:r>
         <w:rPr>
@@ -3441,7 +5062,15 @@
         <w:t xml:space="preserve"> real</w:t>
       </w:r>
       <w:r>
-        <w:t xml:space="preserve">. Lleva mysql y </w:t>
+        <w:t xml:space="preserve">. Lleva </w:t>
+      </w:r>
+      <w:proofErr w:type="spellStart"/>
+      <w:r>
+        <w:t>mysql</w:t>
+      </w:r>
+      <w:proofErr w:type="spellEnd"/>
+      <w:r>
+        <w:t xml:space="preserve"> y </w:t>
       </w:r>
       <w:r>
         <w:t>más</w:t>
@@ -3464,7 +5093,15 @@
         <w:t>script</w:t>
       </w:r>
       <w:r>
-        <w:t xml:space="preserve"> de php copiados en la carpeta </w:t>
+        <w:t xml:space="preserve"> de </w:t>
+      </w:r>
+      <w:proofErr w:type="spellStart"/>
+      <w:r>
+        <w:t>php</w:t>
+      </w:r>
+      <w:proofErr w:type="spellEnd"/>
+      <w:r>
+        <w:t xml:space="preserve"> copiados en la carpeta </w:t>
       </w:r>
       <w:r>
         <w:t>C:\xampp\htdocs</w:t>
@@ -3478,9 +5115,11 @@
       <w:r>
         <w:t xml:space="preserve"> </w:t>
       </w:r>
+      <w:proofErr w:type="spellStart"/>
       <w:r>
         <w:t>htdocs</w:t>
       </w:r>
+      <w:proofErr w:type="spellEnd"/>
       <w:r>
         <w:t xml:space="preserve"> /</w:t>
       </w:r>
@@ -3512,7 +5151,15 @@
         <w:t>bienvenida</w:t>
       </w:r>
       <w:r>
-        <w:t xml:space="preserve"> de X, que es el fichero index.php que hay en la carpeta </w:t>
+        <w:t xml:space="preserve"> de X, que es el fichero </w:t>
+      </w:r>
+      <w:proofErr w:type="spellStart"/>
+      <w:r>
+        <w:t>index.php</w:t>
+      </w:r>
+      <w:proofErr w:type="spellEnd"/>
+      <w:r>
+        <w:t xml:space="preserve"> que hay en la carpeta </w:t>
       </w:r>
       <w:r>
         <w:t>C:\xampp\htdocs</w:t>
@@ -3538,7 +5185,23 @@
         <w:t xml:space="preserve"> web creadas en PHP. </w:t>
       </w:r>
       <w:r>
-        <w:t xml:space="preserve">Solo se puede ejecutar scritch php que este en esa carpeta </w:t>
+        <w:t xml:space="preserve">Solo se puede ejecutar </w:t>
+      </w:r>
+      <w:proofErr w:type="spellStart"/>
+      <w:r>
+        <w:t>scritch</w:t>
+      </w:r>
+      <w:proofErr w:type="spellEnd"/>
+      <w:r>
+        <w:t xml:space="preserve"> </w:t>
+      </w:r>
+      <w:proofErr w:type="spellStart"/>
+      <w:r>
+        <w:t>php</w:t>
+      </w:r>
+      <w:proofErr w:type="spellEnd"/>
+      <w:r>
+        <w:t xml:space="preserve"> que este en esa carpeta </w:t>
       </w:r>
       <w:r>
         <w:t xml:space="preserve">(escribiendo localhost/nombre script ) </w:t>
@@ -3562,13 +5225,45 @@
         <w:t>página</w:t>
       </w:r>
       <w:r>
-        <w:t xml:space="preserve"> de bienvenida de X hay un link arriba que pone phpinfo que es lo mismo que ejecutar la función de php phpinfo() </w:t>
+        <w:t xml:space="preserve"> de bienvenida de X hay un link arriba que pone </w:t>
+      </w:r>
+      <w:proofErr w:type="spellStart"/>
+      <w:r>
+        <w:t>phpinfo</w:t>
+      </w:r>
+      <w:proofErr w:type="spellEnd"/>
+      <w:r>
+        <w:t xml:space="preserve"> que es lo mismo que ejecutar la función de </w:t>
+      </w:r>
+      <w:proofErr w:type="spellStart"/>
+      <w:r>
+        <w:t>php</w:t>
+      </w:r>
+      <w:proofErr w:type="spellEnd"/>
+      <w:r>
+        <w:t xml:space="preserve"> </w:t>
+      </w:r>
+      <w:proofErr w:type="spellStart"/>
+      <w:r>
+        <w:t>phpinfo</w:t>
+      </w:r>
+      <w:proofErr w:type="spellEnd"/>
+      <w:r>
+        <w:t xml:space="preserve">() </w:t>
       </w:r>
       <w:r>
         <w:t>para</w:t>
       </w:r>
       <w:r>
-        <w:t xml:space="preserve"> ver toda la info de PHP</w:t>
+        <w:t xml:space="preserve"> ver toda la </w:t>
+      </w:r>
+      <w:proofErr w:type="spellStart"/>
+      <w:r>
+        <w:t>info</w:t>
+      </w:r>
+      <w:proofErr w:type="spellEnd"/>
+      <w:r>
+        <w:t xml:space="preserve"> de PHP</w:t>
       </w:r>
       <w:r>
         <w:t xml:space="preserve"> (antes hay que arrancar Apache en el panel de control de X</w:t>
@@ -3577,7 +5272,31 @@
         <w:t>.</w:t>
       </w:r>
       <w:r>
-        <w:t xml:space="preserve"> también hay otro link PHPmyadmin que va a la base de datos de Mysql, habiendo arrancado antes Mysql en el pane</w:t>
+        <w:t xml:space="preserve"> también hay otro link </w:t>
+      </w:r>
+      <w:proofErr w:type="spellStart"/>
+      <w:r>
+        <w:t>PHPmyadmin</w:t>
+      </w:r>
+      <w:proofErr w:type="spellEnd"/>
+      <w:r>
+        <w:t xml:space="preserve"> que va a la base de datos de </w:t>
+      </w:r>
+      <w:proofErr w:type="spellStart"/>
+      <w:r>
+        <w:t>Mysql</w:t>
+      </w:r>
+      <w:proofErr w:type="spellEnd"/>
+      <w:r>
+        <w:t xml:space="preserve">, habiendo arrancado antes </w:t>
+      </w:r>
+      <w:proofErr w:type="spellStart"/>
+      <w:r>
+        <w:t>Mysql</w:t>
+      </w:r>
+      <w:proofErr w:type="spellEnd"/>
+      <w:r>
+        <w:t xml:space="preserve"> en el pane</w:t>
       </w:r>
       <w:r>
         <w:t>l</w:t>
@@ -3600,7 +5319,23 @@
           <w:b/>
           <w:bCs/>
         </w:rPr>
-        <w:t xml:space="preserve">Depurando PHP con Xdebug </w:t>
+        <w:t xml:space="preserve">Depurando PHP con </w:t>
+      </w:r>
+      <w:proofErr w:type="spellStart"/>
+      <w:r>
+        <w:rPr>
+          <w:b/>
+          <w:bCs/>
+        </w:rPr>
+        <w:t>Xdebug</w:t>
+      </w:r>
+      <w:proofErr w:type="spellEnd"/>
+      <w:r>
+        <w:rPr>
+          <w:b/>
+          <w:bCs/>
+        </w:rPr>
+        <w:t xml:space="preserve"> </w:t>
       </w:r>
       <w:r>
         <w:rPr>
@@ -3646,14 +5381,32 @@
           <w:bCs/>
           <w:u w:val="single"/>
         </w:rPr>
-        <w:t xml:space="preserve">ara usar PHP debug con XAMPP o contenedor debo primero abrir el folder correspondiente a donde ejecuta los script XAMPP </w:t>
-      </w:r>
+        <w:t xml:space="preserve">ara usar PHP </w:t>
+      </w:r>
+      <w:proofErr w:type="spellStart"/>
       <w:r>
         <w:rPr>
           <w:b/>
           <w:bCs/>
           <w:u w:val="single"/>
         </w:rPr>
+        <w:t>debug</w:t>
+      </w:r>
+      <w:proofErr w:type="spellEnd"/>
+      <w:r>
+        <w:rPr>
+          <w:b/>
+          <w:bCs/>
+          <w:u w:val="single"/>
+        </w:rPr>
+        <w:t xml:space="preserve"> con XAMPP o contenedor debo primero abrir el folder correspondiente a donde ejecuta los script XAMPP </w:t>
+      </w:r>
+      <w:r>
+        <w:rPr>
+          <w:b/>
+          <w:bCs/>
+          <w:u w:val="single"/>
+        </w:rPr>
         <w:t>(</w:t>
       </w:r>
       <w:r>
@@ -3686,7 +5439,25 @@
           <w:bCs/>
           <w:u w:val="single"/>
         </w:rPr>
-        <w:t xml:space="preserve"> (en mi caso para el contendor yoprogramo es </w:t>
+        <w:t xml:space="preserve"> (en mi caso para el contendor </w:t>
+      </w:r>
+      <w:proofErr w:type="spellStart"/>
+      <w:r>
+        <w:rPr>
+          <w:b/>
+          <w:bCs/>
+          <w:u w:val="single"/>
+        </w:rPr>
+        <w:t>yoprogramo</w:t>
+      </w:r>
+      <w:proofErr w:type="spellEnd"/>
+      <w:r>
+        <w:rPr>
+          <w:b/>
+          <w:bCs/>
+          <w:u w:val="single"/>
+        </w:rPr>
+        <w:t xml:space="preserve"> es </w:t>
       </w:r>
       <w:r>
         <w:rPr>
@@ -3736,11 +5507,16 @@
       <w:r>
         <w:t xml:space="preserve"> dentro crear el archivo Docker </w:t>
       </w:r>
+      <w:proofErr w:type="spellStart"/>
       <w:r>
         <w:t>docker-compose</w:t>
       </w:r>
       <w:r>
-        <w:t xml:space="preserve">.yml. </w:t>
+        <w:t>.yml</w:t>
+      </w:r>
+      <w:proofErr w:type="spellEnd"/>
+      <w:r>
+        <w:t xml:space="preserve">. </w:t>
       </w:r>
     </w:p>
     <w:p>
@@ -3749,18 +5525,47 @@
       </w:r>
     </w:p>
     <w:p>
-      <w:r>
-        <w:t>services:</w:t>
-      </w:r>
-    </w:p>
-    <w:p>
-      <w:r>
-        <w:t xml:space="preserve">  php:</w:t>
-      </w:r>
-    </w:p>
-    <w:p>
-      <w:r>
-        <w:t xml:space="preserve">    image: yoprogramo/php8.2:1.0.2-xdebug</w:t>
+      <w:proofErr w:type="spellStart"/>
+      <w:r>
+        <w:t>services</w:t>
+      </w:r>
+      <w:proofErr w:type="spellEnd"/>
+      <w:r>
+        <w:t>:</w:t>
+      </w:r>
+    </w:p>
+    <w:p>
+      <w:r>
+        <w:t xml:space="preserve">  </w:t>
+      </w:r>
+      <w:proofErr w:type="spellStart"/>
+      <w:r>
+        <w:t>php</w:t>
+      </w:r>
+      <w:proofErr w:type="spellEnd"/>
+      <w:r>
+        <w:t>:</w:t>
+      </w:r>
+    </w:p>
+    <w:p>
+      <w:r>
+        <w:t xml:space="preserve">    </w:t>
+      </w:r>
+      <w:proofErr w:type="spellStart"/>
+      <w:r>
+        <w:t>image</w:t>
+      </w:r>
+      <w:proofErr w:type="spellEnd"/>
+      <w:r>
+        <w:t xml:space="preserve">: </w:t>
+      </w:r>
+      <w:proofErr w:type="spellStart"/>
+      <w:r>
+        <w:t>yoprogramo</w:t>
+      </w:r>
+      <w:proofErr w:type="spellEnd"/>
+      <w:r>
+        <w:t>/php8.2:1.0.2-xdebug</w:t>
       </w:r>
     </w:p>
     <w:p>
@@ -3875,7 +5680,23 @@
     </w:p>
     <w:p>
       <w:r>
-        <w:t>Ejecutar ahí dentro Docker-compose ps -d para descargar la imagen</w:t>
+        <w:t>Ejecutar ahí dentro Docker-</w:t>
+      </w:r>
+      <w:proofErr w:type="spellStart"/>
+      <w:r>
+        <w:t>compose</w:t>
+      </w:r>
+      <w:proofErr w:type="spellEnd"/>
+      <w:r>
+        <w:t xml:space="preserve"> </w:t>
+      </w:r>
+      <w:proofErr w:type="spellStart"/>
+      <w:r>
+        <w:t>ps</w:t>
+      </w:r>
+      <w:proofErr w:type="spellEnd"/>
+      <w:r>
+        <w:t xml:space="preserve"> -d para descargar la imagen</w:t>
       </w:r>
       <w:r>
         <w:t>.</w:t>
@@ -3883,13 +5704,42 @@
     </w:p>
     <w:p>
       <w:r>
-        <w:t xml:space="preserve">Ya podemos ejecutar localhosto:8080/prueba.php para que ejecute phpinfo() y se puede ver que este contenedor </w:t>
-      </w:r>
-      <w:r>
-        <w:t>tiene php</w:t>
-      </w:r>
-      <w:r>
-        <w:t xml:space="preserve"> con la librería xdebug .</w:t>
+        <w:t>Ya podemos ejecutar localhosto:8080/</w:t>
+      </w:r>
+      <w:proofErr w:type="spellStart"/>
+      <w:r>
+        <w:t>prueba.php</w:t>
+      </w:r>
+      <w:proofErr w:type="spellEnd"/>
+      <w:r>
+        <w:t xml:space="preserve"> para que ejecute </w:t>
+      </w:r>
+      <w:proofErr w:type="spellStart"/>
+      <w:r>
+        <w:t>phpinfo</w:t>
+      </w:r>
+      <w:proofErr w:type="spellEnd"/>
+      <w:r>
+        <w:t xml:space="preserve">() y se puede ver que este contenedor </w:t>
+      </w:r>
+      <w:r>
+        <w:t xml:space="preserve">tiene </w:t>
+      </w:r>
+      <w:proofErr w:type="spellStart"/>
+      <w:r>
+        <w:t>php</w:t>
+      </w:r>
+      <w:proofErr w:type="spellEnd"/>
+      <w:r>
+        <w:t xml:space="preserve"> con la librería </w:t>
+      </w:r>
+      <w:proofErr w:type="spellStart"/>
+      <w:r>
+        <w:t>xdebug</w:t>
+      </w:r>
+      <w:proofErr w:type="spellEnd"/>
+      <w:r>
+        <w:t xml:space="preserve"> .</w:t>
       </w:r>
     </w:p>
     <w:p>
@@ -3900,7 +5750,15 @@
         <w:t>n</w:t>
       </w:r>
       <w:r>
-        <w:t xml:space="preserve">, es una imagen con un servidor web y php y los dos configurados para </w:t>
+        <w:t xml:space="preserve">, es una imagen con un servidor web y </w:t>
+      </w:r>
+      <w:proofErr w:type="spellStart"/>
+      <w:r>
+        <w:t>php</w:t>
+      </w:r>
+      <w:proofErr w:type="spellEnd"/>
+      <w:r>
+        <w:t xml:space="preserve"> y los dos configurados para </w:t>
       </w:r>
       <w:r>
         <w:t>que</w:t>
@@ -3919,24 +5777,71 @@
       <w:r>
         <w:t xml:space="preserve">Luego ir a VSC y añadir la línea a </w:t>
       </w:r>
+      <w:proofErr w:type="spellStart"/>
       <w:r>
         <w:t>launch.json</w:t>
       </w:r>
+      <w:proofErr w:type="spellEnd"/>
       <w:r>
         <w:t xml:space="preserve"> en la parte de </w:t>
       </w:r>
       <w:r>
-        <w:t>Listen for Xdebug</w:t>
-      </w:r>
-    </w:p>
-    <w:p>
-      <w:r>
-        <w:t>"pathMappings": {</w:t>
-      </w:r>
-    </w:p>
-    <w:p>
-      <w:r>
-        <w:t>   "/var/www/Website": "${workspaceRoot}/web"</w:t>
+        <w:t xml:space="preserve">Listen </w:t>
+      </w:r>
+      <w:proofErr w:type="spellStart"/>
+      <w:r>
+        <w:t>for</w:t>
+      </w:r>
+      <w:proofErr w:type="spellEnd"/>
+      <w:r>
+        <w:t xml:space="preserve"> </w:t>
+      </w:r>
+      <w:proofErr w:type="spellStart"/>
+      <w:r>
+        <w:t>Xdebug</w:t>
+      </w:r>
+      <w:proofErr w:type="spellEnd"/>
+    </w:p>
+    <w:p>
+      <w:r>
+        <w:t>"</w:t>
+      </w:r>
+      <w:proofErr w:type="spellStart"/>
+      <w:r>
+        <w:t>pathMappings</w:t>
+      </w:r>
+      <w:proofErr w:type="spellEnd"/>
+      <w:r>
+        <w:t>": {</w:t>
+      </w:r>
+    </w:p>
+    <w:p>
+      <w:r>
+        <w:t>   "/</w:t>
+      </w:r>
+      <w:proofErr w:type="spellStart"/>
+      <w:r>
+        <w:t>var</w:t>
+      </w:r>
+      <w:proofErr w:type="spellEnd"/>
+      <w:r>
+        <w:t>/www/</w:t>
+      </w:r>
+      <w:proofErr w:type="spellStart"/>
+      <w:r>
+        <w:t>Website</w:t>
+      </w:r>
+      <w:proofErr w:type="spellEnd"/>
+      <w:r>
+        <w:t>": "${</w:t>
+      </w:r>
+      <w:proofErr w:type="spellStart"/>
+      <w:r>
+        <w:t>workspaceRoot</w:t>
+      </w:r>
+      <w:proofErr w:type="spellEnd"/>
+      <w:r>
+        <w:t>}/web"</w:t>
       </w:r>
       <w:r>
         <w:t>}</w:t>
@@ -3944,21 +5849,58 @@
     </w:p>
     <w:p>
       <w:r>
-        <w:t xml:space="preserve">Para que se vean las variables hay que ejecutar el script en en el servidor del contenedor </w:t>
-      </w:r>
-      <w:r>
-        <w:t>localhosto:8080/prueba.php</w:t>
-      </w:r>
-    </w:p>
-    <w:p>
-      <w:r>
-        <w:t>Ojo si launch.json tiene algún error de semántica no lo VSC lo ignora y su configuración por defecto para PHP Debug.</w:t>
+        <w:t xml:space="preserve">Para que se vean las variables hay que ejecutar el script en </w:t>
+      </w:r>
+      <w:proofErr w:type="spellStart"/>
+      <w:r>
+        <w:t>en</w:t>
+      </w:r>
+      <w:proofErr w:type="spellEnd"/>
+      <w:r>
+        <w:t xml:space="preserve"> el servidor del contenedor </w:t>
+      </w:r>
+      <w:r>
+        <w:t>localhosto:8080/</w:t>
+      </w:r>
+      <w:proofErr w:type="spellStart"/>
+      <w:r>
+        <w:t>prueba.php</w:t>
+      </w:r>
+      <w:proofErr w:type="spellEnd"/>
+    </w:p>
+    <w:p>
+      <w:r>
+        <w:t xml:space="preserve">Ojo si </w:t>
+      </w:r>
+      <w:proofErr w:type="spellStart"/>
+      <w:r>
+        <w:t>launch.json</w:t>
+      </w:r>
+      <w:proofErr w:type="spellEnd"/>
+      <w:r>
+        <w:t xml:space="preserve"> tiene algún error de semántica no lo VSC lo ignora y su configuración por defecto para PHP </w:t>
+      </w:r>
+      <w:proofErr w:type="spellStart"/>
+      <w:r>
+        <w:t>Debug</w:t>
+      </w:r>
+      <w:proofErr w:type="spellEnd"/>
+      <w:r>
+        <w:t>.</w:t>
       </w:r>
       <w:r>
         <w:t> </w:t>
       </w:r>
       <w:r>
-        <w:t>Y tampoco se usara el mapping, con lo que aunque ejecute el script en el contenedor no vere variables.</w:t>
+        <w:t xml:space="preserve">Y tampoco se usara el </w:t>
+      </w:r>
+      <w:proofErr w:type="spellStart"/>
+      <w:r>
+        <w:t>mapping</w:t>
+      </w:r>
+      <w:proofErr w:type="spellEnd"/>
+      <w:r>
+        <w:t>, con lo que aunque ejecute el script en el contenedor no vere variables.</w:t>
       </w:r>
       <w:r>
         <w:t xml:space="preserve">       </w:t>
@@ -4000,6 +5942,7 @@
         </w:rPr>
         <w:t xml:space="preserve">librería </w:t>
       </w:r>
+      <w:proofErr w:type="spellStart"/>
       <w:r>
         <w:rPr>
           <w:b/>
@@ -4012,7 +5955,15 @@
           <w:b/>
           <w:bCs/>
         </w:rPr>
-        <w:t>debug y ejecutando el script, con lo que hay que mapear una ruta del pc local que tiene el script con una ruta del servidor web de PHP para que se pueda ejecutar el script en dicho servidor web</w:t>
+        <w:t>debug</w:t>
+      </w:r>
+      <w:proofErr w:type="spellEnd"/>
+      <w:r>
+        <w:rPr>
+          <w:b/>
+          <w:bCs/>
+        </w:rPr>
+        <w:t xml:space="preserve"> y ejecutando el script, con lo que hay que mapear una ruta del pc local que tiene el script con una ruta del servidor web de PHP para que se pueda ejecutar el script en dicho servidor web</w:t>
       </w:r>
       <w:r>
         <w:rPr>
@@ -4061,7 +6012,23 @@
           <w:b/>
           <w:bCs/>
         </w:rPr>
-        <w:t>pear, porque el script se copia en la carpeta local del XAMP para que lo carge en su servidor web y así ya se ven el script y php.exe</w:t>
+        <w:t xml:space="preserve">pear, porque el script se copia en la carpeta local del XAMP para que lo </w:t>
+      </w:r>
+      <w:proofErr w:type="spellStart"/>
+      <w:r>
+        <w:rPr>
+          <w:b/>
+          <w:bCs/>
+        </w:rPr>
+        <w:t>carge</w:t>
+      </w:r>
+      <w:proofErr w:type="spellEnd"/>
+      <w:r>
+        <w:rPr>
+          <w:b/>
+          <w:bCs/>
+        </w:rPr>
+        <w:t xml:space="preserve"> en su servidor web y así ya se ven el script y php.exe</w:t>
       </w:r>
       <w:r>
         <w:rPr>
@@ -4103,14 +6070,30 @@
           <w:b/>
           <w:bCs/>
         </w:rPr>
-        <w:t>la extensión PHP</w:t>
-      </w:r>
-      <w:r>
-        <w:rPr>
-          <w:b/>
-          <w:bCs/>
-        </w:rPr>
-        <w:t xml:space="preserve">debug de VSC, se las envía al puerto 9003. </w:t>
+        <w:t xml:space="preserve">la extensión </w:t>
+      </w:r>
+      <w:proofErr w:type="spellStart"/>
+      <w:r>
+        <w:rPr>
+          <w:b/>
+          <w:bCs/>
+        </w:rPr>
+        <w:t>PHP</w:t>
+      </w:r>
+      <w:r>
+        <w:rPr>
+          <w:b/>
+          <w:bCs/>
+        </w:rPr>
+        <w:t>debug</w:t>
+      </w:r>
+      <w:proofErr w:type="spellEnd"/>
+      <w:r>
+        <w:rPr>
+          <w:b/>
+          <w:bCs/>
+        </w:rPr>
+        <w:t xml:space="preserve"> de VSC, se las envía al puerto 9003. </w:t>
       </w:r>
       <w:r>
         <w:rPr>
@@ -4131,17 +6114,73 @@
           <w:b/>
           <w:bCs/>
         </w:rPr>
-        <w:t xml:space="preserve"> por cada instrucción el valor de las variables, y PHPdebug de VSC solo tiene que leer eso que recibe por el 9003 y mostrarlo en VSC de manera ordenada pada vez que se ejecuta una instrucción.</w:t>
-      </w:r>
-    </w:p>
-    <w:p>
-      <w:r>
-        <w:t>Requisitos para depurar con php en un contenedor:  "pathMappings": {</w:t>
-      </w:r>
-    </w:p>
-    <w:p>
-      <w:r>
-        <w:t>             "/var/www/Website": "${workspaceRoot}/web"}</w:t>
+        <w:t xml:space="preserve"> por cada instrucción el valor de las variables, y </w:t>
+      </w:r>
+      <w:proofErr w:type="spellStart"/>
+      <w:r>
+        <w:rPr>
+          <w:b/>
+          <w:bCs/>
+        </w:rPr>
+        <w:t>PHPdebug</w:t>
+      </w:r>
+      <w:proofErr w:type="spellEnd"/>
+      <w:r>
+        <w:rPr>
+          <w:b/>
+          <w:bCs/>
+        </w:rPr>
+        <w:t xml:space="preserve"> de VSC solo tiene que leer eso que recibe por el 9003 y mostrarlo en VSC de manera ordenada pada vez que se ejecuta una instrucción.</w:t>
+      </w:r>
+    </w:p>
+    <w:p>
+      <w:r>
+        <w:t xml:space="preserve">Requisitos para depurar con </w:t>
+      </w:r>
+      <w:proofErr w:type="spellStart"/>
+      <w:r>
+        <w:t>php</w:t>
+      </w:r>
+      <w:proofErr w:type="spellEnd"/>
+      <w:r>
+        <w:t xml:space="preserve"> en un contenedor:  "</w:t>
+      </w:r>
+      <w:proofErr w:type="spellStart"/>
+      <w:r>
+        <w:t>pathMappings</w:t>
+      </w:r>
+      <w:proofErr w:type="spellEnd"/>
+      <w:r>
+        <w:t>": {</w:t>
+      </w:r>
+    </w:p>
+    <w:p>
+      <w:r>
+        <w:t>             "/</w:t>
+      </w:r>
+      <w:proofErr w:type="spellStart"/>
+      <w:r>
+        <w:t>var</w:t>
+      </w:r>
+      <w:proofErr w:type="spellEnd"/>
+      <w:r>
+        <w:t>/www/</w:t>
+      </w:r>
+      <w:proofErr w:type="spellStart"/>
+      <w:r>
+        <w:t>Website</w:t>
+      </w:r>
+      <w:proofErr w:type="spellEnd"/>
+      <w:r>
+        <w:t>": "${</w:t>
+      </w:r>
+      <w:proofErr w:type="spellStart"/>
+      <w:r>
+        <w:t>workspaceRoot</w:t>
+      </w:r>
+      <w:proofErr w:type="spellEnd"/>
+      <w:r>
+        <w:t>}/web"}</w:t>
       </w:r>
     </w:p>
     <w:p>
@@ -4152,7 +6191,15 @@
         <w:t>configuración</w:t>
       </w:r>
       <w:r>
-        <w:t xml:space="preserve"> tiene que estar en launch.json, que es el mapeo de unidades del contenedor y mi pc.</w:t>
+        <w:t xml:space="preserve"> tiene que estar en </w:t>
+      </w:r>
+      <w:proofErr w:type="spellStart"/>
+      <w:r>
+        <w:t>launch.json</w:t>
+      </w:r>
+      <w:proofErr w:type="spellEnd"/>
+      <w:r>
+        <w:t>, que es el mapeo de unidades del contenedor y mi pc.</w:t>
       </w:r>
     </w:p>
     <w:p>
@@ -4160,28 +6207,79 @@
         <w:t xml:space="preserve">OJO: </w:t>
       </w:r>
       <w:r>
-        <w:t xml:space="preserve">El contenedor de php tiene vinculada su parpeta de Linux </w:t>
-      </w:r>
-      <w:r>
-        <w:rPr>
-          <w:b/>
-          <w:bCs/>
-        </w:rPr>
-        <w:t>"/var/www/Website</w:t>
-      </w:r>
+        <w:t xml:space="preserve">El contenedor de </w:t>
+      </w:r>
+      <w:proofErr w:type="spellStart"/>
+      <w:r>
+        <w:t>php</w:t>
+      </w:r>
+      <w:proofErr w:type="spellEnd"/>
+      <w:r>
+        <w:t xml:space="preserve"> tiene vinculada su </w:t>
+      </w:r>
+      <w:proofErr w:type="spellStart"/>
+      <w:r>
+        <w:t>parpeta</w:t>
+      </w:r>
+      <w:proofErr w:type="spellEnd"/>
+      <w:r>
+        <w:t xml:space="preserve"> de Linux </w:t>
+      </w:r>
+      <w:r>
+        <w:rPr>
+          <w:b/>
+          <w:bCs/>
+        </w:rPr>
+        <w:t>"/</w:t>
+      </w:r>
+      <w:proofErr w:type="spellStart"/>
+      <w:r>
+        <w:rPr>
+          <w:b/>
+          <w:bCs/>
+        </w:rPr>
+        <w:t>var</w:t>
+      </w:r>
+      <w:proofErr w:type="spellEnd"/>
+      <w:r>
+        <w:rPr>
+          <w:b/>
+          <w:bCs/>
+        </w:rPr>
+        <w:t>/www/</w:t>
+      </w:r>
+      <w:proofErr w:type="spellStart"/>
+      <w:r>
+        <w:rPr>
+          <w:b/>
+          <w:bCs/>
+        </w:rPr>
+        <w:t>Website</w:t>
+      </w:r>
+      <w:proofErr w:type="spellEnd"/>
       <w:r>
         <w:t xml:space="preserve"> con la carpeta de mi ordenador </w:t>
       </w:r>
-      <w:r>
-        <w:rPr>
-          <w:b/>
-          <w:bCs/>
-        </w:rPr>
-        <w:t>workspaceRoot}/web</w:t>
+      <w:proofErr w:type="spellStart"/>
+      <w:r>
+        <w:rPr>
+          <w:b/>
+          <w:bCs/>
+        </w:rPr>
+        <w:t>workspaceRoot</w:t>
+      </w:r>
+      <w:proofErr w:type="spellEnd"/>
+      <w:r>
+        <w:rPr>
+          <w:b/>
+          <w:bCs/>
+        </w:rPr>
+        <w:t>}/web</w:t>
       </w:r>
       <w:r>
         <w:t xml:space="preserve">. </w:t>
       </w:r>
+      <w:proofErr w:type="spellStart"/>
       <w:r>
         <w:rPr>
           <w:b/>
@@ -4189,6 +6287,7 @@
         </w:rPr>
         <w:t>workspaceRoot</w:t>
       </w:r>
+      <w:proofErr w:type="spellEnd"/>
       <w:r>
         <w:t xml:space="preserve"> significa el espacio de trabajo de VSC, es decir, la Folder que tenga abierta. Entonces si le esto</w:t>
       </w:r>
@@ -4198,7 +6297,15 @@
     </w:p>
     <w:p>
       <w:r>
-        <w:t xml:space="preserve">Otro requisito, como siempre sucede con PHP debug se comunique con quien se comunique, hay que ejecutar el script en el servidor web del contenedor poniendo esto en el navegador </w:t>
+        <w:t xml:space="preserve">Otro requisito, como siempre sucede con PHP </w:t>
+      </w:r>
+      <w:proofErr w:type="spellStart"/>
+      <w:r>
+        <w:t>debug</w:t>
+      </w:r>
+      <w:proofErr w:type="spellEnd"/>
+      <w:r>
+        <w:t xml:space="preserve"> se comunique con quien se comunique, hay que ejecutar el script en el servidor web del contenedor poniendo esto en el navegador </w:t>
       </w:r>
       <w:hyperlink r:id="rId24" w:history="1">
         <w:r>
@@ -4221,7 +6328,15 @@
         <w:t>probado</w:t>
       </w:r>
       <w:r>
-        <w:t xml:space="preserve"> ejecutarlo con el servidor de PHPserver de VSC con el botón derecho y aunque lo ejecuta pero no carga variables en este paso, el PHP.exe del contenedor no es local y no es el mismo PHP que ejecuta PHP server que ejecuta el php.exe de XAMPP.</w:t>
+        <w:t xml:space="preserve"> ejecutarlo con el servidor de </w:t>
+      </w:r>
+      <w:proofErr w:type="spellStart"/>
+      <w:r>
+        <w:t>PHPserver</w:t>
+      </w:r>
+      <w:proofErr w:type="spellEnd"/>
+      <w:r>
+        <w:t xml:space="preserve"> de VSC con el botón derecho y aunque lo ejecuta pero no carga variables en este paso, el PHP.exe del contenedor no es local y no es el mismo PHP que ejecuta PHP server que ejecuta el php.exe de XAMPP.</w:t>
       </w:r>
     </w:p>
     <w:p/>
@@ -4237,7 +6352,31 @@
           <w:b/>
           <w:bCs/>
         </w:rPr>
-        <w:t>NOTA: según donde se ponga el Breakpoint puede ser que no se inicie el d</w:t>
+        <w:t xml:space="preserve">NOTA: según donde se ponga el </w:t>
+      </w:r>
+      <w:proofErr w:type="spellStart"/>
+      <w:r>
+        <w:rPr>
+          <w:b/>
+          <w:bCs/>
+        </w:rPr>
+        <w:t>Breakpoint</w:t>
+      </w:r>
+      <w:proofErr w:type="spellEnd"/>
+      <w:r>
+        <w:rPr>
+          <w:b/>
+          <w:bCs/>
+        </w:rPr>
+        <w:t xml:space="preserve"> puede ser que no se inicie el </w:t>
+      </w:r>
+      <w:proofErr w:type="spellStart"/>
+      <w:r>
+        <w:rPr>
+          <w:b/>
+          <w:bCs/>
+        </w:rPr>
+        <w:t>d</w:t>
       </w:r>
       <w:r>
         <w:rPr>
@@ -4251,7 +6390,31 @@
           <w:b/>
           <w:bCs/>
         </w:rPr>
-        <w:t>bug, porque hay líneas de código HTML que no son compatibles con debug.</w:t>
+        <w:t>bug</w:t>
+      </w:r>
+      <w:proofErr w:type="spellEnd"/>
+      <w:r>
+        <w:rPr>
+          <w:b/>
+          <w:bCs/>
+        </w:rPr>
+        <w:t xml:space="preserve">, porque hay líneas de código HTML que no son compatibles con </w:t>
+      </w:r>
+      <w:proofErr w:type="spellStart"/>
+      <w:r>
+        <w:rPr>
+          <w:b/>
+          <w:bCs/>
+        </w:rPr>
+        <w:t>debug</w:t>
+      </w:r>
+      <w:proofErr w:type="spellEnd"/>
+      <w:r>
+        <w:rPr>
+          <w:b/>
+          <w:bCs/>
+        </w:rPr>
+        <w:t>.</w:t>
       </w:r>
     </w:p>
     <w:p/>

</xml_diff>